<commit_message>
melhorias nas sprites e ajustes
</commit_message>
<xml_diff>
--- a/src/docs/MappingTiles.docx
+++ b/src/docs/MappingTiles.docx
@@ -5217,6 +5217,230 @@
               <w:t>Direito</w:t>
             </w:r>
             <w:proofErr w:type="spellEnd"/>
+          </w:p>
+        </w:tc>
+      </w:tr>
+      <w:tr>
+        <w:tc>
+          <w:tcPr>
+            <w:tcW w:w="1419" w:type="dxa"/>
+          </w:tcPr>
+          <w:p>
+            <w:pPr>
+              <w:rPr>
+                <w:noProof/>
+              </w:rPr>
+            </w:pPr>
+            <w:r>
+              <w:rPr>
+                <w:noProof/>
+              </w:rPr>
+              <w:drawing>
+                <wp:inline distT="0" distB="0" distL="0" distR="0" wp14:anchorId="309FE903" wp14:editId="01BAF17C">
+                  <wp:extent cx="406400" cy="406400"/>
+                  <wp:effectExtent l="0" t="0" r="0" b="0"/>
+                  <wp:docPr id="1766280068" name="Imagem 1"/>
+                  <wp:cNvGraphicFramePr>
+                    <a:graphicFrameLocks xmlns:a="http://schemas.openxmlformats.org/drawingml/2006/main" noChangeAspect="1"/>
+                  </wp:cNvGraphicFramePr>
+                  <a:graphic xmlns:a="http://schemas.openxmlformats.org/drawingml/2006/main">
+                    <a:graphicData uri="http://schemas.openxmlformats.org/drawingml/2006/picture">
+                      <pic:pic xmlns:pic="http://schemas.openxmlformats.org/drawingml/2006/picture">
+                        <pic:nvPicPr>
+                          <pic:cNvPr id="1766280068" name=""/>
+                          <pic:cNvPicPr/>
+                        </pic:nvPicPr>
+                        <pic:blipFill>
+                          <a:blip r:embed="rId89"/>
+                          <a:stretch>
+                            <a:fillRect/>
+                          </a:stretch>
+                        </pic:blipFill>
+                        <pic:spPr>
+                          <a:xfrm>
+                            <a:off x="0" y="0"/>
+                            <a:ext cx="406400" cy="406400"/>
+                          </a:xfrm>
+                          <a:prstGeom prst="rect">
+                            <a:avLst/>
+                          </a:prstGeom>
+                        </pic:spPr>
+                      </pic:pic>
+                    </a:graphicData>
+                  </a:graphic>
+                </wp:inline>
+              </w:drawing>
+            </w:r>
+          </w:p>
+        </w:tc>
+        <w:tc>
+          <w:tcPr>
+            <w:tcW w:w="1417" w:type="dxa"/>
+          </w:tcPr>
+          <w:p>
+            <w:pPr>
+              <w:rPr>
+                <w:noProof/>
+              </w:rPr>
+            </w:pPr>
+            <w:r>
+              <w:rPr>
+                <w:noProof/>
+              </w:rPr>
+              <w:drawing>
+                <wp:inline distT="0" distB="0" distL="0" distR="0" wp14:anchorId="6EF09497" wp14:editId="1E816A74">
+                  <wp:extent cx="203200" cy="203200"/>
+                  <wp:effectExtent l="0" t="0" r="0" b="0"/>
+                  <wp:docPr id="799129751" name="Imagem 1"/>
+                  <wp:cNvGraphicFramePr>
+                    <a:graphicFrameLocks xmlns:a="http://schemas.openxmlformats.org/drawingml/2006/main" noChangeAspect="1"/>
+                  </wp:cNvGraphicFramePr>
+                  <a:graphic xmlns:a="http://schemas.openxmlformats.org/drawingml/2006/main">
+                    <a:graphicData uri="http://schemas.openxmlformats.org/drawingml/2006/picture">
+                      <pic:pic xmlns:pic="http://schemas.openxmlformats.org/drawingml/2006/picture">
+                        <pic:nvPicPr>
+                          <pic:cNvPr id="799129751" name=""/>
+                          <pic:cNvPicPr/>
+                        </pic:nvPicPr>
+                        <pic:blipFill>
+                          <a:blip r:embed="rId90"/>
+                          <a:stretch>
+                            <a:fillRect/>
+                          </a:stretch>
+                        </pic:blipFill>
+                        <pic:spPr>
+                          <a:xfrm>
+                            <a:off x="0" y="0"/>
+                            <a:ext cx="203200" cy="203200"/>
+                          </a:xfrm>
+                          <a:prstGeom prst="rect">
+                            <a:avLst/>
+                          </a:prstGeom>
+                        </pic:spPr>
+                      </pic:pic>
+                    </a:graphicData>
+                  </a:graphic>
+                </wp:inline>
+              </w:drawing>
+            </w:r>
+          </w:p>
+        </w:tc>
+        <w:tc>
+          <w:tcPr>
+            <w:tcW w:w="1701" w:type="dxa"/>
+          </w:tcPr>
+          <w:p>
+            <w:r>
+              <w:t>0e1052</w:t>
+            </w:r>
+          </w:p>
+        </w:tc>
+        <w:tc>
+          <w:tcPr>
+            <w:tcW w:w="4955" w:type="dxa"/>
+          </w:tcPr>
+          <w:p>
+            <w:r>
+              <w:t>cor</w:t>
+            </w:r>
+            <w:r>
+              <w:t>FundoDarkBrick</w:t>
+            </w:r>
+            <w:r>
+              <w:t>Broken</w:t>
+            </w:r>
+            <w:r>
+              <w:t>Base</w:t>
+            </w:r>
+            <w:r>
+              <w:t>1</w:t>
+            </w:r>
+          </w:p>
+        </w:tc>
+      </w:tr>
+      <w:tr>
+        <w:tc>
+          <w:tcPr>
+            <w:tcW w:w="1419" w:type="dxa"/>
+          </w:tcPr>
+          <w:p>
+            <w:pPr>
+              <w:rPr>
+                <w:noProof/>
+              </w:rPr>
+            </w:pPr>
+            <w:r>
+              <w:rPr>
+                <w:noProof/>
+              </w:rPr>
+              <w:drawing>
+                <wp:inline distT="0" distB="0" distL="0" distR="0" wp14:anchorId="62E67728" wp14:editId="3E761EC3">
+                  <wp:extent cx="406400" cy="406400"/>
+                  <wp:effectExtent l="0" t="0" r="0" b="0"/>
+                  <wp:docPr id="996462518" name="Imagem 1"/>
+                  <wp:cNvGraphicFramePr>
+                    <a:graphicFrameLocks xmlns:a="http://schemas.openxmlformats.org/drawingml/2006/main" noChangeAspect="1"/>
+                  </wp:cNvGraphicFramePr>
+                  <a:graphic xmlns:a="http://schemas.openxmlformats.org/drawingml/2006/main">
+                    <a:graphicData uri="http://schemas.openxmlformats.org/drawingml/2006/picture">
+                      <pic:pic xmlns:pic="http://schemas.openxmlformats.org/drawingml/2006/picture">
+                        <pic:nvPicPr>
+                          <pic:cNvPr id="996462518" name=""/>
+                          <pic:cNvPicPr/>
+                        </pic:nvPicPr>
+                        <pic:blipFill>
+                          <a:blip r:embed="rId91"/>
+                          <a:stretch>
+                            <a:fillRect/>
+                          </a:stretch>
+                        </pic:blipFill>
+                        <pic:spPr>
+                          <a:xfrm>
+                            <a:off x="0" y="0"/>
+                            <a:ext cx="406400" cy="406400"/>
+                          </a:xfrm>
+                          <a:prstGeom prst="rect">
+                            <a:avLst/>
+                          </a:prstGeom>
+                        </pic:spPr>
+                      </pic:pic>
+                    </a:graphicData>
+                  </a:graphic>
+                </wp:inline>
+              </w:drawing>
+            </w:r>
+          </w:p>
+        </w:tc>
+        <w:tc>
+          <w:tcPr>
+            <w:tcW w:w="1417" w:type="dxa"/>
+          </w:tcPr>
+          <w:p>
+            <w:pPr>
+              <w:rPr>
+                <w:noProof/>
+              </w:rPr>
+            </w:pPr>
+          </w:p>
+        </w:tc>
+        <w:tc>
+          <w:tcPr>
+            <w:tcW w:w="1701" w:type="dxa"/>
+          </w:tcPr>
+          <w:p>
+            <w:r>
+              <w:t>2d3425</w:t>
+            </w:r>
+          </w:p>
+        </w:tc>
+        <w:tc>
+          <w:tcPr>
+            <w:tcW w:w="4955" w:type="dxa"/>
+          </w:tcPr>
+          <w:p>
+            <w:r>
+              <w:t>corWallFundo1</w:t>
+            </w:r>
           </w:p>
         </w:tc>
       </w:tr>

</xml_diff>

<commit_message>
melhorias gerais nos tiles e mapa de referencia
</commit_message>
<xml_diff>
--- a/src/docs/MappingTiles.docx
+++ b/src/docs/MappingTiles.docx
@@ -131,14 +131,12 @@
             <w:tcW w:w="4955" w:type="dxa"/>
           </w:tcPr>
           <w:p>
-            <w:proofErr w:type="spellStart"/>
             <w:r>
               <w:t>corC</w:t>
             </w:r>
             <w:r>
               <w:t>haoEsquerdoTopo</w:t>
             </w:r>
-            <w:proofErr w:type="spellEnd"/>
           </w:p>
         </w:tc>
       </w:tr>
@@ -252,11 +250,9 @@
             <w:tcW w:w="4955" w:type="dxa"/>
           </w:tcPr>
           <w:p>
-            <w:proofErr w:type="spellStart"/>
             <w:r>
               <w:t>corChaoEsquerdo</w:t>
             </w:r>
-            <w:proofErr w:type="spellEnd"/>
           </w:p>
         </w:tc>
       </w:tr>
@@ -370,7 +366,6 @@
             <w:tcW w:w="4955" w:type="dxa"/>
           </w:tcPr>
           <w:p>
-            <w:proofErr w:type="spellStart"/>
             <w:r>
               <w:t>corC</w:t>
             </w:r>
@@ -380,7 +375,6 @@
             <w:r>
               <w:t>Fundo</w:t>
             </w:r>
-            <w:proofErr w:type="spellEnd"/>
           </w:p>
         </w:tc>
       </w:tr>
@@ -494,11 +488,9 @@
             <w:tcW w:w="4955" w:type="dxa"/>
           </w:tcPr>
           <w:p>
-            <w:proofErr w:type="spellStart"/>
             <w:r>
               <w:t>corChaoBaseTopo</w:t>
             </w:r>
-            <w:proofErr w:type="spellEnd"/>
           </w:p>
         </w:tc>
       </w:tr>
@@ -612,11 +604,9 @@
             <w:tcW w:w="4955" w:type="dxa"/>
           </w:tcPr>
           <w:p>
-            <w:proofErr w:type="spellStart"/>
             <w:r>
               <w:t>corChaoNucleo</w:t>
             </w:r>
-            <w:proofErr w:type="spellEnd"/>
           </w:p>
         </w:tc>
       </w:tr>
@@ -730,11 +720,9 @@
             <w:tcW w:w="4955" w:type="dxa"/>
           </w:tcPr>
           <w:p>
-            <w:proofErr w:type="spellStart"/>
             <w:r>
               <w:t>corChaoBaseFundo</w:t>
             </w:r>
-            <w:proofErr w:type="spellEnd"/>
           </w:p>
         </w:tc>
       </w:tr>
@@ -848,11 +836,9 @@
             <w:tcW w:w="4955" w:type="dxa"/>
           </w:tcPr>
           <w:p>
-            <w:proofErr w:type="spellStart"/>
             <w:r>
               <w:t>corChaoDireitoTopo</w:t>
             </w:r>
-            <w:proofErr w:type="spellEnd"/>
           </w:p>
         </w:tc>
       </w:tr>
@@ -966,11 +952,9 @@
             <w:tcW w:w="4955" w:type="dxa"/>
           </w:tcPr>
           <w:p>
-            <w:proofErr w:type="spellStart"/>
             <w:r>
               <w:t>corChaoDireito</w:t>
             </w:r>
-            <w:proofErr w:type="spellEnd"/>
           </w:p>
         </w:tc>
       </w:tr>
@@ -1084,11 +1068,9 @@
             <w:tcW w:w="4955" w:type="dxa"/>
           </w:tcPr>
           <w:p>
-            <w:proofErr w:type="spellStart"/>
             <w:r>
               <w:t>corChaoDireitoFundo</w:t>
             </w:r>
-            <w:proofErr w:type="spellEnd"/>
           </w:p>
         </w:tc>
       </w:tr>
@@ -1202,11 +1184,9 @@
             <w:tcW w:w="4955" w:type="dxa"/>
           </w:tcPr>
           <w:p>
-            <w:proofErr w:type="spellStart"/>
             <w:r>
               <w:t>corChaoIsoladoTopo</w:t>
             </w:r>
-            <w:proofErr w:type="spellEnd"/>
           </w:p>
         </w:tc>
       </w:tr>
@@ -1320,14 +1300,12 @@
             <w:tcW w:w="4955" w:type="dxa"/>
           </w:tcPr>
           <w:p>
-            <w:proofErr w:type="spellStart"/>
             <w:r>
               <w:t>corN</w:t>
             </w:r>
             <w:r>
               <w:t>ucleoBifurcaChaoIsoladoTopo</w:t>
             </w:r>
-            <w:proofErr w:type="spellEnd"/>
           </w:p>
         </w:tc>
       </w:tr>
@@ -1441,7 +1419,6 @@
             <w:tcW w:w="4955" w:type="dxa"/>
           </w:tcPr>
           <w:p>
-            <w:proofErr w:type="spellStart"/>
             <w:r>
               <w:t>corN</w:t>
             </w:r>
@@ -1451,7 +1428,6 @@
             <w:r>
               <w:t>Fundo</w:t>
             </w:r>
-            <w:proofErr w:type="spellEnd"/>
           </w:p>
         </w:tc>
       </w:tr>
@@ -1565,11 +1541,9 @@
             <w:tcW w:w="4955" w:type="dxa"/>
           </w:tcPr>
           <w:p>
-            <w:proofErr w:type="spellStart"/>
             <w:r>
               <w:t>corChaoIsoladoFundo</w:t>
             </w:r>
-            <w:proofErr w:type="spellEnd"/>
           </w:p>
         </w:tc>
       </w:tr>
@@ -1683,11 +1657,9 @@
             <w:tcW w:w="4955" w:type="dxa"/>
           </w:tcPr>
           <w:p>
-            <w:proofErr w:type="spellStart"/>
             <w:r>
               <w:t>corNucleoConverteDireitaChaoIsoladoTopo</w:t>
             </w:r>
-            <w:proofErr w:type="spellEnd"/>
           </w:p>
         </w:tc>
       </w:tr>
@@ -1801,14 +1773,12 @@
             <w:tcW w:w="4955" w:type="dxa"/>
           </w:tcPr>
           <w:p>
-            <w:proofErr w:type="spellStart"/>
             <w:r>
               <w:t>corNucleoConverteDireitaChaoIsolado</w:t>
             </w:r>
             <w:r>
               <w:t>Fundo</w:t>
             </w:r>
-            <w:proofErr w:type="spellEnd"/>
           </w:p>
         </w:tc>
       </w:tr>
@@ -1922,7 +1892,6 @@
             <w:tcW w:w="4955" w:type="dxa"/>
           </w:tcPr>
           <w:p>
-            <w:proofErr w:type="spellStart"/>
             <w:r>
               <w:t>corNucleoConverte</w:t>
             </w:r>
@@ -1932,7 +1901,6 @@
             <w:r>
               <w:t>ChaoIsoladoTopo</w:t>
             </w:r>
-            <w:proofErr w:type="spellEnd"/>
           </w:p>
         </w:tc>
       </w:tr>
@@ -2051,14 +2019,12 @@
             <w:tcW w:w="4955" w:type="dxa"/>
           </w:tcPr>
           <w:p>
-            <w:proofErr w:type="spellStart"/>
             <w:r>
               <w:t>corNucleoConverteDireitaChaoIsolad</w:t>
             </w:r>
             <w:r>
               <w:t>oFundo</w:t>
             </w:r>
-            <w:proofErr w:type="spellEnd"/>
           </w:p>
         </w:tc>
       </w:tr>
@@ -2135,11 +2101,9 @@
             <w:tcW w:w="4955" w:type="dxa"/>
           </w:tcPr>
           <w:p>
-            <w:proofErr w:type="spellStart"/>
             <w:r>
               <w:t>corPlayer</w:t>
             </w:r>
-            <w:proofErr w:type="spellEnd"/>
           </w:p>
         </w:tc>
       </w:tr>
@@ -2412,11 +2376,9 @@
             <w:tcW w:w="4955" w:type="dxa"/>
           </w:tcPr>
           <w:p>
-            <w:proofErr w:type="spellStart"/>
             <w:r>
               <w:t>corTijoloDeserto</w:t>
             </w:r>
-            <w:proofErr w:type="spellEnd"/>
           </w:p>
         </w:tc>
       </w:tr>
@@ -2530,11 +2492,9 @@
             <w:tcW w:w="4955" w:type="dxa"/>
           </w:tcPr>
           <w:p>
-            <w:proofErr w:type="spellStart"/>
             <w:r>
               <w:t>corEscadaTopo</w:t>
             </w:r>
-            <w:proofErr w:type="spellEnd"/>
           </w:p>
         </w:tc>
       </w:tr>
@@ -2648,11 +2608,9 @@
             <w:tcW w:w="4955" w:type="dxa"/>
           </w:tcPr>
           <w:p>
-            <w:proofErr w:type="spellStart"/>
             <w:r>
               <w:t>corEscada</w:t>
             </w:r>
-            <w:proofErr w:type="spellEnd"/>
           </w:p>
         </w:tc>
       </w:tr>
@@ -2766,11 +2724,9 @@
             <w:tcW w:w="4955" w:type="dxa"/>
           </w:tcPr>
           <w:p>
-            <w:proofErr w:type="spellStart"/>
             <w:r>
               <w:t>corEscadaBase</w:t>
             </w:r>
-            <w:proofErr w:type="spellEnd"/>
           </w:p>
         </w:tc>
       </w:tr>
@@ -2884,11 +2840,9 @@
             <w:tcW w:w="4955" w:type="dxa"/>
           </w:tcPr>
           <w:p>
-            <w:proofErr w:type="spellStart"/>
             <w:r>
               <w:t>corGrama</w:t>
             </w:r>
-            <w:proofErr w:type="spellEnd"/>
           </w:p>
         </w:tc>
       </w:tr>
@@ -3002,11 +2956,9 @@
             <w:tcW w:w="4955" w:type="dxa"/>
           </w:tcPr>
           <w:p>
-            <w:proofErr w:type="spellStart"/>
             <w:r>
               <w:t>corGalhoSeco</w:t>
             </w:r>
-            <w:proofErr w:type="spellEnd"/>
           </w:p>
         </w:tc>
       </w:tr>
@@ -3120,11 +3072,9 @@
             <w:tcW w:w="4955" w:type="dxa"/>
           </w:tcPr>
           <w:p>
-            <w:proofErr w:type="spellStart"/>
             <w:r>
               <w:t>corEspinhos</w:t>
             </w:r>
-            <w:proofErr w:type="spellEnd"/>
           </w:p>
         </w:tc>
       </w:tr>
@@ -3238,11 +3188,9 @@
             <w:tcW w:w="4955" w:type="dxa"/>
           </w:tcPr>
           <w:p>
-            <w:proofErr w:type="spellStart"/>
             <w:r>
               <w:t>corPlacaSave</w:t>
             </w:r>
-            <w:proofErr w:type="spellEnd"/>
           </w:p>
         </w:tc>
       </w:tr>
@@ -3356,11 +3304,9 @@
             <w:tcW w:w="4955" w:type="dxa"/>
           </w:tcPr>
           <w:p>
-            <w:proofErr w:type="spellStart"/>
             <w:r>
               <w:t>corKitHealth</w:t>
             </w:r>
-            <w:proofErr w:type="spellEnd"/>
           </w:p>
         </w:tc>
       </w:tr>
@@ -3417,13 +3363,8 @@
             <w:tcW w:w="1417" w:type="dxa"/>
           </w:tcPr>
           <w:p>
-            <w:proofErr w:type="spellStart"/>
-            <w:r>
-              <w:t>Ceu</w:t>
-            </w:r>
-            <w:proofErr w:type="spellEnd"/>
-            <w:r>
-              <w:t>/Fundo</w:t>
+            <w:r>
+              <w:t>Ceu/Fundo</w:t>
             </w:r>
           </w:p>
         </w:tc>
@@ -3442,11 +3383,9 @@
             <w:tcW w:w="4955" w:type="dxa"/>
           </w:tcPr>
           <w:p>
-            <w:proofErr w:type="spellStart"/>
             <w:r>
               <w:t>corCeu</w:t>
             </w:r>
-            <w:proofErr w:type="spellEnd"/>
           </w:p>
         </w:tc>
       </w:tr>
@@ -3503,11 +3442,9 @@
             <w:tcW w:w="1417" w:type="dxa"/>
           </w:tcPr>
           <w:p>
-            <w:proofErr w:type="spellStart"/>
             <w:r>
               <w:t>Void</w:t>
             </w:r>
-            <w:proofErr w:type="spellEnd"/>
           </w:p>
         </w:tc>
         <w:tc>
@@ -3637,11 +3574,9 @@
             <w:tcW w:w="4955" w:type="dxa"/>
           </w:tcPr>
           <w:p>
-            <w:proofErr w:type="spellStart"/>
             <w:r>
               <w:t>corTrashBag</w:t>
             </w:r>
-            <w:proofErr w:type="spellEnd"/>
           </w:p>
         </w:tc>
       </w:tr>
@@ -3755,11 +3690,9 @@
             <w:tcW w:w="4955" w:type="dxa"/>
           </w:tcPr>
           <w:p>
-            <w:proofErr w:type="spellStart"/>
             <w:r>
               <w:t>corJuncaoTopoEsquerda</w:t>
             </w:r>
-            <w:proofErr w:type="spellEnd"/>
           </w:p>
         </w:tc>
       </w:tr>
@@ -3873,11 +3806,9 @@
             <w:tcW w:w="4955" w:type="dxa"/>
           </w:tcPr>
           <w:p>
-            <w:proofErr w:type="spellStart"/>
             <w:r>
               <w:t>corJuncaoFundoEsquerda</w:t>
             </w:r>
-            <w:proofErr w:type="spellEnd"/>
           </w:p>
         </w:tc>
       </w:tr>
@@ -3991,11 +3922,9 @@
             <w:tcW w:w="4955" w:type="dxa"/>
           </w:tcPr>
           <w:p>
-            <w:proofErr w:type="spellStart"/>
             <w:r>
               <w:t>corJuncaoTopoDireita</w:t>
             </w:r>
-            <w:proofErr w:type="spellEnd"/>
           </w:p>
         </w:tc>
       </w:tr>
@@ -4109,11 +4038,9 @@
             <w:tcW w:w="4955" w:type="dxa"/>
           </w:tcPr>
           <w:p>
-            <w:proofErr w:type="spellStart"/>
             <w:r>
               <w:t>corJuncaoFundoDireita</w:t>
             </w:r>
-            <w:proofErr w:type="spellEnd"/>
           </w:p>
         </w:tc>
       </w:tr>
@@ -4459,11 +4386,9 @@
             <w:tcW w:w="4955" w:type="dxa"/>
           </w:tcPr>
           <w:p>
-            <w:proofErr w:type="spellStart"/>
             <w:r>
               <w:t>corJuncaoSimplesLateralTopoDireita</w:t>
             </w:r>
-            <w:proofErr w:type="spellEnd"/>
           </w:p>
         </w:tc>
       </w:tr>
@@ -4577,11 +4502,9 @@
             <w:tcW w:w="4955" w:type="dxa"/>
           </w:tcPr>
           <w:p>
-            <w:proofErr w:type="spellStart"/>
             <w:r>
               <w:t>corChaoIsoladoDireita</w:t>
             </w:r>
-            <w:proofErr w:type="spellEnd"/>
           </w:p>
         </w:tc>
       </w:tr>
@@ -4695,11 +4618,9 @@
             <w:tcW w:w="4955" w:type="dxa"/>
           </w:tcPr>
           <w:p>
-            <w:proofErr w:type="spellStart"/>
             <w:r>
               <w:t>corChaoIsoladoEsquerda</w:t>
             </w:r>
-            <w:proofErr w:type="spellEnd"/>
           </w:p>
         </w:tc>
       </w:tr>
@@ -5072,7 +4993,6 @@
             <w:tcW w:w="4955" w:type="dxa"/>
           </w:tcPr>
           <w:p>
-            <w:proofErr w:type="spellStart"/>
             <w:r>
               <w:t>cor</w:t>
             </w:r>
@@ -5082,7 +5002,6 @@
             <w:r>
               <w:t>Esquerdo</w:t>
             </w:r>
-            <w:proofErr w:type="spellEnd"/>
           </w:p>
         </w:tc>
       </w:tr>
@@ -5206,7 +5125,6 @@
             <w:tcW w:w="4955" w:type="dxa"/>
           </w:tcPr>
           <w:p>
-            <w:proofErr w:type="spellStart"/>
             <w:r>
               <w:t>cor</w:t>
             </w:r>
@@ -5216,7 +5134,6 @@
             <w:r>
               <w:t>Direito</w:t>
             </w:r>
-            <w:proofErr w:type="spellEnd"/>
           </w:p>
         </w:tc>
       </w:tr>
@@ -5347,13 +5264,7 @@
               <w:t>FundoDarkBrick</w:t>
             </w:r>
             <w:r>
-              <w:t>Broken</w:t>
-            </w:r>
-            <w:r>
-              <w:t>Base</w:t>
-            </w:r>
-            <w:r>
-              <w:t>1</w:t>
+              <w:t>BrokenBase1</w:t>
             </w:r>
           </w:p>
         </w:tc>
@@ -5440,6 +5351,393 @@
           <w:p>
             <w:r>
               <w:t>corWallFundo1</w:t>
+            </w:r>
+          </w:p>
+        </w:tc>
+      </w:tr>
+      <w:tr>
+        <w:tc>
+          <w:tcPr>
+            <w:tcW w:w="1419" w:type="dxa"/>
+          </w:tcPr>
+          <w:p>
+            <w:pPr>
+              <w:rPr>
+                <w:noProof/>
+              </w:rPr>
+            </w:pPr>
+            <w:r>
+              <w:rPr>
+                <w:noProof/>
+              </w:rPr>
+              <w:drawing>
+                <wp:inline distT="0" distB="0" distL="0" distR="0" wp14:anchorId="4E874649" wp14:editId="137A0597">
+                  <wp:extent cx="406400" cy="406400"/>
+                  <wp:effectExtent l="0" t="0" r="0" b="0"/>
+                  <wp:docPr id="1914748238" name="Imagem 1"/>
+                  <wp:cNvGraphicFramePr>
+                    <a:graphicFrameLocks xmlns:a="http://schemas.openxmlformats.org/drawingml/2006/main" noChangeAspect="1"/>
+                  </wp:cNvGraphicFramePr>
+                  <a:graphic xmlns:a="http://schemas.openxmlformats.org/drawingml/2006/main">
+                    <a:graphicData uri="http://schemas.openxmlformats.org/drawingml/2006/picture">
+                      <pic:pic xmlns:pic="http://schemas.openxmlformats.org/drawingml/2006/picture">
+                        <pic:nvPicPr>
+                          <pic:cNvPr id="1914748238" name=""/>
+                          <pic:cNvPicPr/>
+                        </pic:nvPicPr>
+                        <pic:blipFill>
+                          <a:blip r:embed="rId92"/>
+                          <a:stretch>
+                            <a:fillRect/>
+                          </a:stretch>
+                        </pic:blipFill>
+                        <pic:spPr>
+                          <a:xfrm>
+                            <a:off x="0" y="0"/>
+                            <a:ext cx="414031" cy="414031"/>
+                          </a:xfrm>
+                          <a:prstGeom prst="rect">
+                            <a:avLst/>
+                          </a:prstGeom>
+                        </pic:spPr>
+                      </pic:pic>
+                    </a:graphicData>
+                  </a:graphic>
+                </wp:inline>
+              </w:drawing>
+            </w:r>
+          </w:p>
+        </w:tc>
+        <w:tc>
+          <w:tcPr>
+            <w:tcW w:w="1417" w:type="dxa"/>
+          </w:tcPr>
+          <w:p>
+            <w:pPr>
+              <w:rPr>
+                <w:noProof/>
+              </w:rPr>
+            </w:pPr>
+            <w:r>
+              <w:rPr>
+                <w:noProof/>
+              </w:rPr>
+              <w:drawing>
+                <wp:inline distT="0" distB="0" distL="0" distR="0" wp14:anchorId="29C4AFC5" wp14:editId="44B83DAA">
+                  <wp:extent cx="203200" cy="203200"/>
+                  <wp:effectExtent l="0" t="0" r="0" b="0"/>
+                  <wp:docPr id="1162686854" name="Imagem 1"/>
+                  <wp:cNvGraphicFramePr>
+                    <a:graphicFrameLocks xmlns:a="http://schemas.openxmlformats.org/drawingml/2006/main" noChangeAspect="1"/>
+                  </wp:cNvGraphicFramePr>
+                  <a:graphic xmlns:a="http://schemas.openxmlformats.org/drawingml/2006/main">
+                    <a:graphicData uri="http://schemas.openxmlformats.org/drawingml/2006/picture">
+                      <pic:pic xmlns:pic="http://schemas.openxmlformats.org/drawingml/2006/picture">
+                        <pic:nvPicPr>
+                          <pic:cNvPr id="1162686854" name=""/>
+                          <pic:cNvPicPr/>
+                        </pic:nvPicPr>
+                        <pic:blipFill>
+                          <a:blip r:embed="rId93"/>
+                          <a:stretch>
+                            <a:fillRect/>
+                          </a:stretch>
+                        </pic:blipFill>
+                        <pic:spPr>
+                          <a:xfrm>
+                            <a:off x="0" y="0"/>
+                            <a:ext cx="215440" cy="215440"/>
+                          </a:xfrm>
+                          <a:prstGeom prst="rect">
+                            <a:avLst/>
+                          </a:prstGeom>
+                        </pic:spPr>
+                      </pic:pic>
+                    </a:graphicData>
+                  </a:graphic>
+                </wp:inline>
+              </w:drawing>
+            </w:r>
+          </w:p>
+        </w:tc>
+        <w:tc>
+          <w:tcPr>
+            <w:tcW w:w="1701" w:type="dxa"/>
+          </w:tcPr>
+          <w:p>
+            <w:r>
+              <w:t>5</w:t>
+            </w:r>
+            <w:r>
+              <w:t>8</w:t>
+            </w:r>
+            <w:r>
+              <w:t>5392</w:t>
+            </w:r>
+          </w:p>
+        </w:tc>
+        <w:tc>
+          <w:tcPr>
+            <w:tcW w:w="4955" w:type="dxa"/>
+          </w:tcPr>
+          <w:p>
+            <w:r>
+              <w:t>corJuncaoBuEsquerdaBaixo</w:t>
+            </w:r>
+          </w:p>
+        </w:tc>
+      </w:tr>
+      <w:tr>
+        <w:tc>
+          <w:tcPr>
+            <w:tcW w:w="1419" w:type="dxa"/>
+          </w:tcPr>
+          <w:p>
+            <w:pPr>
+              <w:rPr>
+                <w:noProof/>
+              </w:rPr>
+            </w:pPr>
+            <w:r>
+              <w:rPr>
+                <w:noProof/>
+              </w:rPr>
+              <w:drawing>
+                <wp:inline distT="0" distB="0" distL="0" distR="0" wp14:anchorId="2210AD41" wp14:editId="1A4DF29E">
+                  <wp:extent cx="406400" cy="406400"/>
+                  <wp:effectExtent l="0" t="0" r="0" b="0"/>
+                  <wp:docPr id="794835597" name="Imagem 1"/>
+                  <wp:cNvGraphicFramePr>
+                    <a:graphicFrameLocks xmlns:a="http://schemas.openxmlformats.org/drawingml/2006/main" noChangeAspect="1"/>
+                  </wp:cNvGraphicFramePr>
+                  <a:graphic xmlns:a="http://schemas.openxmlformats.org/drawingml/2006/main">
+                    <a:graphicData uri="http://schemas.openxmlformats.org/drawingml/2006/picture">
+                      <pic:pic xmlns:pic="http://schemas.openxmlformats.org/drawingml/2006/picture">
+                        <pic:nvPicPr>
+                          <pic:cNvPr id="794835597" name=""/>
+                          <pic:cNvPicPr/>
+                        </pic:nvPicPr>
+                        <pic:blipFill>
+                          <a:blip r:embed="rId94"/>
+                          <a:stretch>
+                            <a:fillRect/>
+                          </a:stretch>
+                        </pic:blipFill>
+                        <pic:spPr>
+                          <a:xfrm>
+                            <a:off x="0" y="0"/>
+                            <a:ext cx="423370" cy="423370"/>
+                          </a:xfrm>
+                          <a:prstGeom prst="rect">
+                            <a:avLst/>
+                          </a:prstGeom>
+                        </pic:spPr>
+                      </pic:pic>
+                    </a:graphicData>
+                  </a:graphic>
+                </wp:inline>
+              </w:drawing>
+            </w:r>
+          </w:p>
+        </w:tc>
+        <w:tc>
+          <w:tcPr>
+            <w:tcW w:w="1417" w:type="dxa"/>
+          </w:tcPr>
+          <w:p>
+            <w:pPr>
+              <w:rPr>
+                <w:noProof/>
+              </w:rPr>
+            </w:pPr>
+            <w:r>
+              <w:rPr>
+                <w:noProof/>
+              </w:rPr>
+              <w:drawing>
+                <wp:inline distT="0" distB="0" distL="0" distR="0" wp14:anchorId="2BA97B93" wp14:editId="7E41840B">
+                  <wp:extent cx="203200" cy="203200"/>
+                  <wp:effectExtent l="0" t="0" r="0" b="0"/>
+                  <wp:docPr id="411407369" name="Imagem 1"/>
+                  <wp:cNvGraphicFramePr>
+                    <a:graphicFrameLocks xmlns:a="http://schemas.openxmlformats.org/drawingml/2006/main" noChangeAspect="1"/>
+                  </wp:cNvGraphicFramePr>
+                  <a:graphic xmlns:a="http://schemas.openxmlformats.org/drawingml/2006/main">
+                    <a:graphicData uri="http://schemas.openxmlformats.org/drawingml/2006/picture">
+                      <pic:pic xmlns:pic="http://schemas.openxmlformats.org/drawingml/2006/picture">
+                        <pic:nvPicPr>
+                          <pic:cNvPr id="411407369" name=""/>
+                          <pic:cNvPicPr/>
+                        </pic:nvPicPr>
+                        <pic:blipFill>
+                          <a:blip r:embed="rId95"/>
+                          <a:stretch>
+                            <a:fillRect/>
+                          </a:stretch>
+                        </pic:blipFill>
+                        <pic:spPr>
+                          <a:xfrm>
+                            <a:off x="0" y="0"/>
+                            <a:ext cx="208192" cy="208192"/>
+                          </a:xfrm>
+                          <a:prstGeom prst="rect">
+                            <a:avLst/>
+                          </a:prstGeom>
+                        </pic:spPr>
+                      </pic:pic>
+                    </a:graphicData>
+                  </a:graphic>
+                </wp:inline>
+              </w:drawing>
+            </w:r>
+          </w:p>
+        </w:tc>
+        <w:tc>
+          <w:tcPr>
+            <w:tcW w:w="1701" w:type="dxa"/>
+          </w:tcPr>
+          <w:p>
+            <w:r>
+              <w:t>666663</w:t>
+            </w:r>
+          </w:p>
+        </w:tc>
+        <w:tc>
+          <w:tcPr>
+            <w:tcW w:w="4955" w:type="dxa"/>
+          </w:tcPr>
+          <w:p>
+            <w:r>
+              <w:t>corJuncaoBu</w:t>
+            </w:r>
+            <w:r>
+              <w:t>Direita</w:t>
+            </w:r>
+            <w:r>
+              <w:t>Baixo</w:t>
+            </w:r>
+          </w:p>
+        </w:tc>
+      </w:tr>
+      <w:tr>
+        <w:tc>
+          <w:tcPr>
+            <w:tcW w:w="1419" w:type="dxa"/>
+          </w:tcPr>
+          <w:p>
+            <w:pPr>
+              <w:rPr>
+                <w:noProof/>
+              </w:rPr>
+            </w:pPr>
+            <w:r>
+              <w:rPr>
+                <w:noProof/>
+              </w:rPr>
+              <w:drawing>
+                <wp:inline distT="0" distB="0" distL="0" distR="0" wp14:anchorId="44186CAC" wp14:editId="43F00B6F">
+                  <wp:extent cx="406400" cy="406400"/>
+                  <wp:effectExtent l="0" t="0" r="0" b="0"/>
+                  <wp:docPr id="1781504560" name="Imagem 1"/>
+                  <wp:cNvGraphicFramePr>
+                    <a:graphicFrameLocks xmlns:a="http://schemas.openxmlformats.org/drawingml/2006/main" noChangeAspect="1"/>
+                  </wp:cNvGraphicFramePr>
+                  <a:graphic xmlns:a="http://schemas.openxmlformats.org/drawingml/2006/main">
+                    <a:graphicData uri="http://schemas.openxmlformats.org/drawingml/2006/picture">
+                      <pic:pic xmlns:pic="http://schemas.openxmlformats.org/drawingml/2006/picture">
+                        <pic:nvPicPr>
+                          <pic:cNvPr id="1781504560" name=""/>
+                          <pic:cNvPicPr/>
+                        </pic:nvPicPr>
+                        <pic:blipFill>
+                          <a:blip r:embed="rId96"/>
+                          <a:stretch>
+                            <a:fillRect/>
+                          </a:stretch>
+                        </pic:blipFill>
+                        <pic:spPr>
+                          <a:xfrm>
+                            <a:off x="0" y="0"/>
+                            <a:ext cx="423771" cy="423771"/>
+                          </a:xfrm>
+                          <a:prstGeom prst="rect">
+                            <a:avLst/>
+                          </a:prstGeom>
+                        </pic:spPr>
+                      </pic:pic>
+                    </a:graphicData>
+                  </a:graphic>
+                </wp:inline>
+              </w:drawing>
+            </w:r>
+          </w:p>
+        </w:tc>
+        <w:tc>
+          <w:tcPr>
+            <w:tcW w:w="1417" w:type="dxa"/>
+          </w:tcPr>
+          <w:p>
+            <w:pPr>
+              <w:rPr>
+                <w:noProof/>
+              </w:rPr>
+            </w:pPr>
+            <w:r>
+              <w:drawing>
+                <wp:inline distT="0" distB="0" distL="0" distR="0" wp14:anchorId="7C3E1C43" wp14:editId="75CF2C80">
+                  <wp:extent cx="203200" cy="203200"/>
+                  <wp:effectExtent l="0" t="0" r="0" b="0"/>
+                  <wp:docPr id="1706196085" name="Imagem 1"/>
+                  <wp:cNvGraphicFramePr>
+                    <a:graphicFrameLocks xmlns:a="http://schemas.openxmlformats.org/drawingml/2006/main" noChangeAspect="1"/>
+                  </wp:cNvGraphicFramePr>
+                  <a:graphic xmlns:a="http://schemas.openxmlformats.org/drawingml/2006/main">
+                    <a:graphicData uri="http://schemas.openxmlformats.org/drawingml/2006/picture">
+                      <pic:pic xmlns:pic="http://schemas.openxmlformats.org/drawingml/2006/picture">
+                        <pic:nvPicPr>
+                          <pic:cNvPr id="1706196085" name=""/>
+                          <pic:cNvPicPr/>
+                        </pic:nvPicPr>
+                        <pic:blipFill>
+                          <a:blip r:embed="rId97"/>
+                          <a:stretch>
+                            <a:fillRect/>
+                          </a:stretch>
+                        </pic:blipFill>
+                        <pic:spPr>
+                          <a:xfrm>
+                            <a:off x="0" y="0"/>
+                            <a:ext cx="210901" cy="210901"/>
+                          </a:xfrm>
+                          <a:prstGeom prst="rect">
+                            <a:avLst/>
+                          </a:prstGeom>
+                        </pic:spPr>
+                      </pic:pic>
+                    </a:graphicData>
+                  </a:graphic>
+                </wp:inline>
+              </w:drawing>
+            </w:r>
+          </w:p>
+        </w:tc>
+        <w:tc>
+          <w:tcPr>
+            <w:tcW w:w="1701" w:type="dxa"/>
+          </w:tcPr>
+          <w:p>
+            <w:r>
+              <w:t>666248</w:t>
+            </w:r>
+          </w:p>
+        </w:tc>
+        <w:tc>
+          <w:tcPr>
+            <w:tcW w:w="4955" w:type="dxa"/>
+          </w:tcPr>
+          <w:p>
+            <w:r>
+              <w:t>corBuSimples</w:t>
             </w:r>
           </w:p>
         </w:tc>

</xml_diff>

<commit_message>
implementando vidasExtras na fase
</commit_message>
<xml_diff>
--- a/src/docs/MappingTiles.docx
+++ b/src/docs/MappingTiles.docx
@@ -6149,6 +6149,124 @@
           <w:p>
             <w:r>
               <w:t>corPedra1</w:t>
+            </w:r>
+          </w:p>
+        </w:tc>
+      </w:tr>
+      <w:tr>
+        <w:tc>
+          <w:tcPr>
+            <w:tcW w:w="1419" w:type="dxa"/>
+          </w:tcPr>
+          <w:p>
+            <w:pPr>
+              <w:rPr>
+                <w:noProof/>
+              </w:rPr>
+            </w:pPr>
+            <w:r>
+              <w:rPr>
+                <w:noProof/>
+              </w:rPr>
+              <w:drawing>
+                <wp:inline distT="0" distB="0" distL="0" distR="0" wp14:anchorId="0E5FE253" wp14:editId="318046E5">
+                  <wp:extent cx="406400" cy="406400"/>
+                  <wp:effectExtent l="0" t="0" r="0" b="0"/>
+                  <wp:docPr id="741024397" name="Imagem 1"/>
+                  <wp:cNvGraphicFramePr>
+                    <a:graphicFrameLocks xmlns:a="http://schemas.openxmlformats.org/drawingml/2006/main" noChangeAspect="1"/>
+                  </wp:cNvGraphicFramePr>
+                  <a:graphic xmlns:a="http://schemas.openxmlformats.org/drawingml/2006/main">
+                    <a:graphicData uri="http://schemas.openxmlformats.org/drawingml/2006/picture">
+                      <pic:pic xmlns:pic="http://schemas.openxmlformats.org/drawingml/2006/picture">
+                        <pic:nvPicPr>
+                          <pic:cNvPr id="741024397" name=""/>
+                          <pic:cNvPicPr/>
+                        </pic:nvPicPr>
+                        <pic:blipFill>
+                          <a:blip r:embed="rId103"/>
+                          <a:stretch>
+                            <a:fillRect/>
+                          </a:stretch>
+                        </pic:blipFill>
+                        <pic:spPr>
+                          <a:xfrm>
+                            <a:off x="0" y="0"/>
+                            <a:ext cx="413417" cy="413417"/>
+                          </a:xfrm>
+                          <a:prstGeom prst="rect">
+                            <a:avLst/>
+                          </a:prstGeom>
+                        </pic:spPr>
+                      </pic:pic>
+                    </a:graphicData>
+                  </a:graphic>
+                </wp:inline>
+              </w:drawing>
+            </w:r>
+          </w:p>
+        </w:tc>
+        <w:tc>
+          <w:tcPr>
+            <w:tcW w:w="1417" w:type="dxa"/>
+          </w:tcPr>
+          <w:p>
+            <w:r>
+              <w:drawing>
+                <wp:inline distT="0" distB="0" distL="0" distR="0" wp14:anchorId="2AD4E7F7" wp14:editId="2EDBC963">
+                  <wp:extent cx="203200" cy="203200"/>
+                  <wp:effectExtent l="0" t="0" r="0" b="0"/>
+                  <wp:docPr id="2016612658" name="Imagem 1"/>
+                  <wp:cNvGraphicFramePr>
+                    <a:graphicFrameLocks xmlns:a="http://schemas.openxmlformats.org/drawingml/2006/main" noChangeAspect="1"/>
+                  </wp:cNvGraphicFramePr>
+                  <a:graphic xmlns:a="http://schemas.openxmlformats.org/drawingml/2006/main">
+                    <a:graphicData uri="http://schemas.openxmlformats.org/drawingml/2006/picture">
+                      <pic:pic xmlns:pic="http://schemas.openxmlformats.org/drawingml/2006/picture">
+                        <pic:nvPicPr>
+                          <pic:cNvPr id="2016612658" name=""/>
+                          <pic:cNvPicPr/>
+                        </pic:nvPicPr>
+                        <pic:blipFill>
+                          <a:blip r:embed="rId104"/>
+                          <a:stretch>
+                            <a:fillRect/>
+                          </a:stretch>
+                        </pic:blipFill>
+                        <pic:spPr>
+                          <a:xfrm>
+                            <a:off x="0" y="0"/>
+                            <a:ext cx="208488" cy="208488"/>
+                          </a:xfrm>
+                          <a:prstGeom prst="rect">
+                            <a:avLst/>
+                          </a:prstGeom>
+                        </pic:spPr>
+                      </pic:pic>
+                    </a:graphicData>
+                  </a:graphic>
+                </wp:inline>
+              </w:drawing>
+            </w:r>
+          </w:p>
+        </w:tc>
+        <w:tc>
+          <w:tcPr>
+            <w:tcW w:w="1701" w:type="dxa"/>
+          </w:tcPr>
+          <w:p>
+            <w:r>
+              <w:t>97df67</w:t>
+            </w:r>
+          </w:p>
+        </w:tc>
+        <w:tc>
+          <w:tcPr>
+            <w:tcW w:w="4955" w:type="dxa"/>
+          </w:tcPr>
+          <w:p>
+            <w:r>
+              <w:t>corVidaExtra</w:t>
             </w:r>
           </w:p>
         </w:tc>

</xml_diff>

<commit_message>
Implementada a ammunition Box para tiros adicionais
</commit_message>
<xml_diff>
--- a/src/docs/MappingTiles.docx
+++ b/src/docs/MappingTiles.docx
@@ -131,14 +131,12 @@
             <w:tcW w:w="4955" w:type="dxa"/>
           </w:tcPr>
           <w:p>
-            <w:proofErr w:type="spellStart"/>
             <w:r>
               <w:t>corC</w:t>
             </w:r>
             <w:r>
               <w:t>haoEsquerdoTopo</w:t>
             </w:r>
-            <w:proofErr w:type="spellEnd"/>
           </w:p>
         </w:tc>
       </w:tr>
@@ -252,11 +250,9 @@
             <w:tcW w:w="4955" w:type="dxa"/>
           </w:tcPr>
           <w:p>
-            <w:proofErr w:type="spellStart"/>
             <w:r>
               <w:t>corChaoEsquerdo</w:t>
             </w:r>
-            <w:proofErr w:type="spellEnd"/>
           </w:p>
         </w:tc>
       </w:tr>
@@ -370,7 +366,6 @@
             <w:tcW w:w="4955" w:type="dxa"/>
           </w:tcPr>
           <w:p>
-            <w:proofErr w:type="spellStart"/>
             <w:r>
               <w:t>corC</w:t>
             </w:r>
@@ -380,7 +375,6 @@
             <w:r>
               <w:t>Fundo</w:t>
             </w:r>
-            <w:proofErr w:type="spellEnd"/>
           </w:p>
         </w:tc>
       </w:tr>
@@ -494,11 +488,9 @@
             <w:tcW w:w="4955" w:type="dxa"/>
           </w:tcPr>
           <w:p>
-            <w:proofErr w:type="spellStart"/>
             <w:r>
               <w:t>corChaoBaseTopo</w:t>
             </w:r>
-            <w:proofErr w:type="spellEnd"/>
           </w:p>
         </w:tc>
       </w:tr>
@@ -612,11 +604,9 @@
             <w:tcW w:w="4955" w:type="dxa"/>
           </w:tcPr>
           <w:p>
-            <w:proofErr w:type="spellStart"/>
             <w:r>
               <w:t>corChaoNucleo</w:t>
             </w:r>
-            <w:proofErr w:type="spellEnd"/>
           </w:p>
         </w:tc>
       </w:tr>
@@ -730,11 +720,9 @@
             <w:tcW w:w="4955" w:type="dxa"/>
           </w:tcPr>
           <w:p>
-            <w:proofErr w:type="spellStart"/>
             <w:r>
               <w:t>corChaoBaseFundo</w:t>
             </w:r>
-            <w:proofErr w:type="spellEnd"/>
           </w:p>
         </w:tc>
       </w:tr>
@@ -848,11 +836,9 @@
             <w:tcW w:w="4955" w:type="dxa"/>
           </w:tcPr>
           <w:p>
-            <w:proofErr w:type="spellStart"/>
             <w:r>
               <w:t>corChaoDireitoTopo</w:t>
             </w:r>
-            <w:proofErr w:type="spellEnd"/>
           </w:p>
         </w:tc>
       </w:tr>
@@ -966,11 +952,9 @@
             <w:tcW w:w="4955" w:type="dxa"/>
           </w:tcPr>
           <w:p>
-            <w:proofErr w:type="spellStart"/>
             <w:r>
               <w:t>corChaoDireito</w:t>
             </w:r>
-            <w:proofErr w:type="spellEnd"/>
           </w:p>
         </w:tc>
       </w:tr>
@@ -1084,11 +1068,9 @@
             <w:tcW w:w="4955" w:type="dxa"/>
           </w:tcPr>
           <w:p>
-            <w:proofErr w:type="spellStart"/>
             <w:r>
               <w:t>corChaoDireitoFundo</w:t>
             </w:r>
-            <w:proofErr w:type="spellEnd"/>
           </w:p>
         </w:tc>
       </w:tr>
@@ -1202,11 +1184,9 @@
             <w:tcW w:w="4955" w:type="dxa"/>
           </w:tcPr>
           <w:p>
-            <w:proofErr w:type="spellStart"/>
             <w:r>
               <w:t>corChaoIsoladoTopo</w:t>
             </w:r>
-            <w:proofErr w:type="spellEnd"/>
           </w:p>
         </w:tc>
       </w:tr>
@@ -1320,14 +1300,12 @@
             <w:tcW w:w="4955" w:type="dxa"/>
           </w:tcPr>
           <w:p>
-            <w:proofErr w:type="spellStart"/>
             <w:r>
               <w:t>corN</w:t>
             </w:r>
             <w:r>
               <w:t>ucleoBifurcaChaoIsoladoTopo</w:t>
             </w:r>
-            <w:proofErr w:type="spellEnd"/>
           </w:p>
         </w:tc>
       </w:tr>
@@ -1441,7 +1419,6 @@
             <w:tcW w:w="4955" w:type="dxa"/>
           </w:tcPr>
           <w:p>
-            <w:proofErr w:type="spellStart"/>
             <w:r>
               <w:t>corN</w:t>
             </w:r>
@@ -1451,7 +1428,6 @@
             <w:r>
               <w:t>Fundo</w:t>
             </w:r>
-            <w:proofErr w:type="spellEnd"/>
           </w:p>
         </w:tc>
       </w:tr>
@@ -1565,11 +1541,9 @@
             <w:tcW w:w="4955" w:type="dxa"/>
           </w:tcPr>
           <w:p>
-            <w:proofErr w:type="spellStart"/>
             <w:r>
               <w:t>corChaoIsoladoFundo</w:t>
             </w:r>
-            <w:proofErr w:type="spellEnd"/>
           </w:p>
         </w:tc>
       </w:tr>
@@ -1683,11 +1657,9 @@
             <w:tcW w:w="4955" w:type="dxa"/>
           </w:tcPr>
           <w:p>
-            <w:proofErr w:type="spellStart"/>
             <w:r>
               <w:t>corNucleoConverteDireitaChaoIsoladoTopo</w:t>
             </w:r>
-            <w:proofErr w:type="spellEnd"/>
           </w:p>
         </w:tc>
       </w:tr>
@@ -1801,14 +1773,12 @@
             <w:tcW w:w="4955" w:type="dxa"/>
           </w:tcPr>
           <w:p>
-            <w:proofErr w:type="spellStart"/>
             <w:r>
               <w:t>corNucleoConverteDireitaChaoIsolado</w:t>
             </w:r>
             <w:r>
               <w:t>Fundo</w:t>
             </w:r>
-            <w:proofErr w:type="spellEnd"/>
           </w:p>
         </w:tc>
       </w:tr>
@@ -1922,7 +1892,6 @@
             <w:tcW w:w="4955" w:type="dxa"/>
           </w:tcPr>
           <w:p>
-            <w:proofErr w:type="spellStart"/>
             <w:r>
               <w:t>corNucleoConverte</w:t>
             </w:r>
@@ -1932,7 +1901,6 @@
             <w:r>
               <w:t>ChaoIsoladoTopo</w:t>
             </w:r>
-            <w:proofErr w:type="spellEnd"/>
           </w:p>
         </w:tc>
       </w:tr>
@@ -2051,14 +2019,12 @@
             <w:tcW w:w="4955" w:type="dxa"/>
           </w:tcPr>
           <w:p>
-            <w:proofErr w:type="spellStart"/>
             <w:r>
               <w:t>corNucleoConverteDireitaChaoIsolad</w:t>
             </w:r>
             <w:r>
               <w:t>oFundo</w:t>
             </w:r>
-            <w:proofErr w:type="spellEnd"/>
           </w:p>
         </w:tc>
       </w:tr>
@@ -2135,11 +2101,9 @@
             <w:tcW w:w="4955" w:type="dxa"/>
           </w:tcPr>
           <w:p>
-            <w:proofErr w:type="spellStart"/>
             <w:r>
               <w:t>corPlayer</w:t>
             </w:r>
-            <w:proofErr w:type="spellEnd"/>
           </w:p>
         </w:tc>
       </w:tr>
@@ -2412,11 +2376,9 @@
             <w:tcW w:w="4955" w:type="dxa"/>
           </w:tcPr>
           <w:p>
-            <w:proofErr w:type="spellStart"/>
             <w:r>
               <w:t>corTijoloDeserto</w:t>
             </w:r>
-            <w:proofErr w:type="spellEnd"/>
           </w:p>
         </w:tc>
       </w:tr>
@@ -2530,11 +2492,9 @@
             <w:tcW w:w="4955" w:type="dxa"/>
           </w:tcPr>
           <w:p>
-            <w:proofErr w:type="spellStart"/>
             <w:r>
               <w:t>corEscadaTopo</w:t>
             </w:r>
-            <w:proofErr w:type="spellEnd"/>
           </w:p>
         </w:tc>
       </w:tr>
@@ -2648,11 +2608,9 @@
             <w:tcW w:w="4955" w:type="dxa"/>
           </w:tcPr>
           <w:p>
-            <w:proofErr w:type="spellStart"/>
             <w:r>
               <w:t>corEscada</w:t>
             </w:r>
-            <w:proofErr w:type="spellEnd"/>
           </w:p>
         </w:tc>
       </w:tr>
@@ -2766,11 +2724,9 @@
             <w:tcW w:w="4955" w:type="dxa"/>
           </w:tcPr>
           <w:p>
-            <w:proofErr w:type="spellStart"/>
             <w:r>
               <w:t>corEscadaBase</w:t>
             </w:r>
-            <w:proofErr w:type="spellEnd"/>
           </w:p>
         </w:tc>
       </w:tr>
@@ -2884,11 +2840,9 @@
             <w:tcW w:w="4955" w:type="dxa"/>
           </w:tcPr>
           <w:p>
-            <w:proofErr w:type="spellStart"/>
             <w:r>
               <w:t>corGrama</w:t>
             </w:r>
-            <w:proofErr w:type="spellEnd"/>
           </w:p>
         </w:tc>
       </w:tr>
@@ -3002,11 +2956,9 @@
             <w:tcW w:w="4955" w:type="dxa"/>
           </w:tcPr>
           <w:p>
-            <w:proofErr w:type="spellStart"/>
             <w:r>
               <w:t>corGalhoSeco</w:t>
             </w:r>
-            <w:proofErr w:type="spellEnd"/>
           </w:p>
         </w:tc>
       </w:tr>
@@ -3120,11 +3072,9 @@
             <w:tcW w:w="4955" w:type="dxa"/>
           </w:tcPr>
           <w:p>
-            <w:proofErr w:type="spellStart"/>
             <w:r>
               <w:t>corEspinhos</w:t>
             </w:r>
-            <w:proofErr w:type="spellEnd"/>
           </w:p>
         </w:tc>
       </w:tr>
@@ -3238,11 +3188,9 @@
             <w:tcW w:w="4955" w:type="dxa"/>
           </w:tcPr>
           <w:p>
-            <w:proofErr w:type="spellStart"/>
             <w:r>
               <w:t>corPlacaSave</w:t>
             </w:r>
-            <w:proofErr w:type="spellEnd"/>
           </w:p>
         </w:tc>
       </w:tr>
@@ -3356,11 +3304,9 @@
             <w:tcW w:w="4955" w:type="dxa"/>
           </w:tcPr>
           <w:p>
-            <w:proofErr w:type="spellStart"/>
             <w:r>
               <w:t>corKitHealth</w:t>
             </w:r>
-            <w:proofErr w:type="spellEnd"/>
           </w:p>
         </w:tc>
       </w:tr>
@@ -3417,13 +3363,8 @@
             <w:tcW w:w="1417" w:type="dxa"/>
           </w:tcPr>
           <w:p>
-            <w:proofErr w:type="spellStart"/>
-            <w:r>
-              <w:t>Ceu</w:t>
-            </w:r>
-            <w:proofErr w:type="spellEnd"/>
-            <w:r>
-              <w:t>/Fundo</w:t>
+            <w:r>
+              <w:t>Ceu/Fundo</w:t>
             </w:r>
           </w:p>
         </w:tc>
@@ -3442,11 +3383,9 @@
             <w:tcW w:w="4955" w:type="dxa"/>
           </w:tcPr>
           <w:p>
-            <w:proofErr w:type="spellStart"/>
             <w:r>
               <w:t>corCeu</w:t>
             </w:r>
-            <w:proofErr w:type="spellEnd"/>
           </w:p>
         </w:tc>
       </w:tr>
@@ -3503,11 +3442,9 @@
             <w:tcW w:w="1417" w:type="dxa"/>
           </w:tcPr>
           <w:p>
-            <w:proofErr w:type="spellStart"/>
             <w:r>
               <w:t>Void</w:t>
             </w:r>
-            <w:proofErr w:type="spellEnd"/>
           </w:p>
         </w:tc>
         <w:tc>
@@ -3637,11 +3574,9 @@
             <w:tcW w:w="4955" w:type="dxa"/>
           </w:tcPr>
           <w:p>
-            <w:proofErr w:type="spellStart"/>
             <w:r>
               <w:t>corTrashBag</w:t>
             </w:r>
-            <w:proofErr w:type="spellEnd"/>
           </w:p>
         </w:tc>
       </w:tr>
@@ -3755,11 +3690,9 @@
             <w:tcW w:w="4955" w:type="dxa"/>
           </w:tcPr>
           <w:p>
-            <w:proofErr w:type="spellStart"/>
             <w:r>
               <w:t>corJuncaoTopoEsquerda</w:t>
             </w:r>
-            <w:proofErr w:type="spellEnd"/>
           </w:p>
         </w:tc>
       </w:tr>
@@ -3873,11 +3806,9 @@
             <w:tcW w:w="4955" w:type="dxa"/>
           </w:tcPr>
           <w:p>
-            <w:proofErr w:type="spellStart"/>
             <w:r>
               <w:t>corJuncaoFundoEsquerda</w:t>
             </w:r>
-            <w:proofErr w:type="spellEnd"/>
           </w:p>
         </w:tc>
       </w:tr>
@@ -3991,11 +3922,9 @@
             <w:tcW w:w="4955" w:type="dxa"/>
           </w:tcPr>
           <w:p>
-            <w:proofErr w:type="spellStart"/>
             <w:r>
               <w:t>corJuncaoTopoDireita</w:t>
             </w:r>
-            <w:proofErr w:type="spellEnd"/>
           </w:p>
         </w:tc>
       </w:tr>
@@ -4109,11 +4038,9 @@
             <w:tcW w:w="4955" w:type="dxa"/>
           </w:tcPr>
           <w:p>
-            <w:proofErr w:type="spellStart"/>
             <w:r>
               <w:t>corJuncaoFundoDireita</w:t>
             </w:r>
-            <w:proofErr w:type="spellEnd"/>
           </w:p>
         </w:tc>
       </w:tr>
@@ -4459,11 +4386,9 @@
             <w:tcW w:w="4955" w:type="dxa"/>
           </w:tcPr>
           <w:p>
-            <w:proofErr w:type="spellStart"/>
             <w:r>
               <w:t>corJuncaoSimplesLateralTopoDireita</w:t>
             </w:r>
-            <w:proofErr w:type="spellEnd"/>
           </w:p>
         </w:tc>
       </w:tr>
@@ -4577,11 +4502,9 @@
             <w:tcW w:w="4955" w:type="dxa"/>
           </w:tcPr>
           <w:p>
-            <w:proofErr w:type="spellStart"/>
             <w:r>
               <w:t>corChaoIsoladoDireita</w:t>
             </w:r>
-            <w:proofErr w:type="spellEnd"/>
           </w:p>
         </w:tc>
       </w:tr>
@@ -4695,11 +4618,9 @@
             <w:tcW w:w="4955" w:type="dxa"/>
           </w:tcPr>
           <w:p>
-            <w:proofErr w:type="spellStart"/>
             <w:r>
               <w:t>corChaoIsoladoEsquerda</w:t>
             </w:r>
-            <w:proofErr w:type="spellEnd"/>
           </w:p>
         </w:tc>
       </w:tr>
@@ -5072,7 +4993,6 @@
             <w:tcW w:w="4955" w:type="dxa"/>
           </w:tcPr>
           <w:p>
-            <w:proofErr w:type="spellStart"/>
             <w:r>
               <w:t>cor</w:t>
             </w:r>
@@ -5082,7 +5002,6 @@
             <w:r>
               <w:t>Esquerdo</w:t>
             </w:r>
-            <w:proofErr w:type="spellEnd"/>
           </w:p>
         </w:tc>
       </w:tr>
@@ -5206,7 +5125,6 @@
             <w:tcW w:w="4955" w:type="dxa"/>
           </w:tcPr>
           <w:p>
-            <w:proofErr w:type="spellStart"/>
             <w:r>
               <w:t>cor</w:t>
             </w:r>
@@ -5216,7 +5134,6 @@
             <w:r>
               <w:t>Direito</w:t>
             </w:r>
-            <w:proofErr w:type="spellEnd"/>
           </w:p>
         </w:tc>
       </w:tr>
@@ -5564,11 +5481,9 @@
             <w:tcW w:w="4955" w:type="dxa"/>
           </w:tcPr>
           <w:p>
-            <w:proofErr w:type="spellStart"/>
             <w:r>
               <w:t>corJuncaoBuEsquerdaBaixo</w:t>
             </w:r>
-            <w:proofErr w:type="spellEnd"/>
           </w:p>
         </w:tc>
       </w:tr>
@@ -5692,17 +5607,9 @@
             <w:tcW w:w="4955" w:type="dxa"/>
           </w:tcPr>
           <w:p>
-            <w:proofErr w:type="spellStart"/>
-            <w:r>
-              <w:t>corJuncaoBu</w:t>
-            </w:r>
-            <w:r>
-              <w:t>Direita</w:t>
-            </w:r>
-            <w:r>
-              <w:t>Baixo</w:t>
-            </w:r>
-            <w:proofErr w:type="spellEnd"/>
+            <w:r>
+              <w:t>corJuncaoBuDireitaBaixo</w:t>
+            </w:r>
           </w:p>
         </w:tc>
       </w:tr>
@@ -5770,6 +5677,9 @@
               </w:rPr>
             </w:pPr>
             <w:r>
+              <w:rPr>
+                <w:noProof/>
+              </w:rPr>
               <w:drawing>
                 <wp:inline distT="0" distB="0" distL="0" distR="0" wp14:anchorId="7C3E1C43" wp14:editId="75CF2C80">
                   <wp:extent cx="203200" cy="203200"/>
@@ -5823,11 +5733,9 @@
             <w:tcW w:w="4955" w:type="dxa"/>
           </w:tcPr>
           <w:p>
-            <w:proofErr w:type="spellStart"/>
             <w:r>
               <w:t>corBuSimples</w:t>
             </w:r>
-            <w:proofErr w:type="spellEnd"/>
           </w:p>
         </w:tc>
       </w:tr>
@@ -5970,6 +5878,9 @@
           </w:tcPr>
           <w:p>
             <w:r>
+              <w:rPr>
+                <w:noProof/>
+              </w:rPr>
               <w:drawing>
                 <wp:inline distT="0" distB="0" distL="0" distR="0" wp14:anchorId="2723ECE2" wp14:editId="638A4DA7">
                   <wp:extent cx="203200" cy="203200"/>
@@ -6023,14 +5934,9 @@
             <w:tcW w:w="4955" w:type="dxa"/>
           </w:tcPr>
           <w:p>
-            <w:proofErr w:type="spellStart"/>
-            <w:r>
-              <w:t>corChaoIsolado</w:t>
-            </w:r>
-            <w:r>
-              <w:t>MeioVertical</w:t>
-            </w:r>
-            <w:proofErr w:type="spellEnd"/>
+            <w:r>
+              <w:t>corChaoIsoladoMeioVertical</w:t>
+            </w:r>
           </w:p>
         </w:tc>
       </w:tr>
@@ -6093,6 +5999,9 @@
           </w:tcPr>
           <w:p>
             <w:r>
+              <w:rPr>
+                <w:noProof/>
+              </w:rPr>
               <w:drawing>
                 <wp:inline distT="0" distB="0" distL="0" distR="0" wp14:anchorId="7687803D" wp14:editId="5AF800C9">
                   <wp:extent cx="203200" cy="203200"/>
@@ -6212,6 +6121,9 @@
           </w:tcPr>
           <w:p>
             <w:r>
+              <w:rPr>
+                <w:noProof/>
+              </w:rPr>
               <w:drawing>
                 <wp:inline distT="0" distB="0" distL="0" distR="0" wp14:anchorId="2AD4E7F7" wp14:editId="2EDBC963">
                   <wp:extent cx="203200" cy="203200"/>
@@ -6267,6 +6179,138 @@
           <w:p>
             <w:r>
               <w:t>corVidaExtra</w:t>
+            </w:r>
+          </w:p>
+        </w:tc>
+      </w:tr>
+      <w:tr>
+        <w:tc>
+          <w:tcPr>
+            <w:tcW w:w="1419" w:type="dxa"/>
+          </w:tcPr>
+          <w:p>
+            <w:pPr>
+              <w:rPr>
+                <w:noProof/>
+              </w:rPr>
+            </w:pPr>
+            <w:r>
+              <w:rPr>
+                <w:noProof/>
+              </w:rPr>
+              <w:drawing>
+                <wp:inline distT="0" distB="0" distL="0" distR="0" wp14:anchorId="6753E643" wp14:editId="424CF5BA">
+                  <wp:extent cx="436880" cy="436880"/>
+                  <wp:effectExtent l="0" t="0" r="0" b="0"/>
+                  <wp:docPr id="2036273618" name="Imagem 1"/>
+                  <wp:cNvGraphicFramePr>
+                    <a:graphicFrameLocks xmlns:a="http://schemas.openxmlformats.org/drawingml/2006/main" noChangeAspect="1"/>
+                  </wp:cNvGraphicFramePr>
+                  <a:graphic xmlns:a="http://schemas.openxmlformats.org/drawingml/2006/main">
+                    <a:graphicData uri="http://schemas.openxmlformats.org/drawingml/2006/picture">
+                      <pic:pic xmlns:pic="http://schemas.openxmlformats.org/drawingml/2006/picture">
+                        <pic:nvPicPr>
+                          <pic:cNvPr id="2036273618" name=""/>
+                          <pic:cNvPicPr/>
+                        </pic:nvPicPr>
+                        <pic:blipFill>
+                          <a:blip r:embed="rId105"/>
+                          <a:stretch>
+                            <a:fillRect/>
+                          </a:stretch>
+                        </pic:blipFill>
+                        <pic:spPr>
+                          <a:xfrm>
+                            <a:off x="0" y="0"/>
+                            <a:ext cx="448000" cy="448000"/>
+                          </a:xfrm>
+                          <a:prstGeom prst="rect">
+                            <a:avLst/>
+                          </a:prstGeom>
+                        </pic:spPr>
+                      </pic:pic>
+                    </a:graphicData>
+                  </a:graphic>
+                </wp:inline>
+              </w:drawing>
+            </w:r>
+          </w:p>
+        </w:tc>
+        <w:tc>
+          <w:tcPr>
+            <w:tcW w:w="1417" w:type="dxa"/>
+          </w:tcPr>
+          <w:p>
+            <w:pPr>
+              <w:rPr>
+                <w:noProof/>
+              </w:rPr>
+            </w:pPr>
+            <w:r>
+              <w:rPr>
+                <w:noProof/>
+              </w:rPr>
+              <w:drawing>
+                <wp:inline distT="0" distB="0" distL="0" distR="0" wp14:anchorId="21709EAE" wp14:editId="3918BD38">
+                  <wp:extent cx="203200" cy="203200"/>
+                  <wp:effectExtent l="0" t="0" r="0" b="0"/>
+                  <wp:docPr id="2038727138" name="Imagem 1"/>
+                  <wp:cNvGraphicFramePr>
+                    <a:graphicFrameLocks xmlns:a="http://schemas.openxmlformats.org/drawingml/2006/main" noChangeAspect="1"/>
+                  </wp:cNvGraphicFramePr>
+                  <a:graphic xmlns:a="http://schemas.openxmlformats.org/drawingml/2006/main">
+                    <a:graphicData uri="http://schemas.openxmlformats.org/drawingml/2006/picture">
+                      <pic:pic xmlns:pic="http://schemas.openxmlformats.org/drawingml/2006/picture">
+                        <pic:nvPicPr>
+                          <pic:cNvPr id="2038727138" name=""/>
+                          <pic:cNvPicPr/>
+                        </pic:nvPicPr>
+                        <pic:blipFill>
+                          <a:blip r:embed="rId106"/>
+                          <a:stretch>
+                            <a:fillRect/>
+                          </a:stretch>
+                        </pic:blipFill>
+                        <pic:spPr>
+                          <a:xfrm>
+                            <a:off x="0" y="0"/>
+                            <a:ext cx="205794" cy="205794"/>
+                          </a:xfrm>
+                          <a:prstGeom prst="rect">
+                            <a:avLst/>
+                          </a:prstGeom>
+                        </pic:spPr>
+                      </pic:pic>
+                    </a:graphicData>
+                  </a:graphic>
+                </wp:inline>
+              </w:drawing>
+            </w:r>
+          </w:p>
+        </w:tc>
+        <w:tc>
+          <w:tcPr>
+            <w:tcW w:w="1701" w:type="dxa"/>
+          </w:tcPr>
+          <w:p>
+            <w:r>
+              <w:t>827719</w:t>
+            </w:r>
+          </w:p>
+        </w:tc>
+        <w:tc>
+          <w:tcPr>
+            <w:tcW w:w="4955" w:type="dxa"/>
+          </w:tcPr>
+          <w:p>
+            <w:r>
+              <w:t>corAmm</w:t>
+            </w:r>
+            <w:r>
+              <w:t>u</w:t>
+            </w:r>
+            <w:r>
+              <w:t>Box</w:t>
             </w:r>
           </w:p>
         </w:tc>

</xml_diff>

<commit_message>
melhorias do guelfi e inclusão de paralax
</commit_message>
<xml_diff>
--- a/src/docs/MappingTiles.docx
+++ b/src/docs/MappingTiles.docx
@@ -131,12 +131,14 @@
             <w:tcW w:w="4955" w:type="dxa"/>
           </w:tcPr>
           <w:p>
+            <w:proofErr w:type="spellStart"/>
             <w:r>
               <w:t>corC</w:t>
             </w:r>
             <w:r>
               <w:t>haoEsquerdoTopo</w:t>
             </w:r>
+            <w:proofErr w:type="spellEnd"/>
           </w:p>
         </w:tc>
       </w:tr>
@@ -250,9 +252,11 @@
             <w:tcW w:w="4955" w:type="dxa"/>
           </w:tcPr>
           <w:p>
+            <w:proofErr w:type="spellStart"/>
             <w:r>
               <w:t>corChaoEsquerdo</w:t>
             </w:r>
+            <w:proofErr w:type="spellEnd"/>
           </w:p>
         </w:tc>
       </w:tr>
@@ -366,6 +370,7 @@
             <w:tcW w:w="4955" w:type="dxa"/>
           </w:tcPr>
           <w:p>
+            <w:proofErr w:type="spellStart"/>
             <w:r>
               <w:t>corC</w:t>
             </w:r>
@@ -375,6 +380,7 @@
             <w:r>
               <w:t>Fundo</w:t>
             </w:r>
+            <w:proofErr w:type="spellEnd"/>
           </w:p>
         </w:tc>
       </w:tr>
@@ -488,9 +494,11 @@
             <w:tcW w:w="4955" w:type="dxa"/>
           </w:tcPr>
           <w:p>
+            <w:proofErr w:type="spellStart"/>
             <w:r>
               <w:t>corChaoBaseTopo</w:t>
             </w:r>
+            <w:proofErr w:type="spellEnd"/>
           </w:p>
         </w:tc>
       </w:tr>
@@ -604,9 +612,11 @@
             <w:tcW w:w="4955" w:type="dxa"/>
           </w:tcPr>
           <w:p>
+            <w:proofErr w:type="spellStart"/>
             <w:r>
               <w:t>corChaoNucleo</w:t>
             </w:r>
+            <w:proofErr w:type="spellEnd"/>
           </w:p>
         </w:tc>
       </w:tr>
@@ -720,9 +730,11 @@
             <w:tcW w:w="4955" w:type="dxa"/>
           </w:tcPr>
           <w:p>
+            <w:proofErr w:type="spellStart"/>
             <w:r>
               <w:t>corChaoBaseFundo</w:t>
             </w:r>
+            <w:proofErr w:type="spellEnd"/>
           </w:p>
         </w:tc>
       </w:tr>
@@ -836,9 +848,11 @@
             <w:tcW w:w="4955" w:type="dxa"/>
           </w:tcPr>
           <w:p>
+            <w:proofErr w:type="spellStart"/>
             <w:r>
               <w:t>corChaoDireitoTopo</w:t>
             </w:r>
+            <w:proofErr w:type="spellEnd"/>
           </w:p>
         </w:tc>
       </w:tr>
@@ -952,9 +966,11 @@
             <w:tcW w:w="4955" w:type="dxa"/>
           </w:tcPr>
           <w:p>
+            <w:proofErr w:type="spellStart"/>
             <w:r>
               <w:t>corChaoDireito</w:t>
             </w:r>
+            <w:proofErr w:type="spellEnd"/>
           </w:p>
         </w:tc>
       </w:tr>
@@ -1068,9 +1084,11 @@
             <w:tcW w:w="4955" w:type="dxa"/>
           </w:tcPr>
           <w:p>
+            <w:proofErr w:type="spellStart"/>
             <w:r>
               <w:t>corChaoDireitoFundo</w:t>
             </w:r>
+            <w:proofErr w:type="spellEnd"/>
           </w:p>
         </w:tc>
       </w:tr>
@@ -1184,9 +1202,11 @@
             <w:tcW w:w="4955" w:type="dxa"/>
           </w:tcPr>
           <w:p>
+            <w:proofErr w:type="spellStart"/>
             <w:r>
               <w:t>corChaoIsoladoTopo</w:t>
             </w:r>
+            <w:proofErr w:type="spellEnd"/>
           </w:p>
         </w:tc>
       </w:tr>
@@ -1300,12 +1320,14 @@
             <w:tcW w:w="4955" w:type="dxa"/>
           </w:tcPr>
           <w:p>
+            <w:proofErr w:type="spellStart"/>
             <w:r>
               <w:t>corN</w:t>
             </w:r>
             <w:r>
               <w:t>ucleoBifurcaChaoIsoladoTopo</w:t>
             </w:r>
+            <w:proofErr w:type="spellEnd"/>
           </w:p>
         </w:tc>
       </w:tr>
@@ -1419,6 +1441,7 @@
             <w:tcW w:w="4955" w:type="dxa"/>
           </w:tcPr>
           <w:p>
+            <w:proofErr w:type="spellStart"/>
             <w:r>
               <w:t>corN</w:t>
             </w:r>
@@ -1428,6 +1451,7 @@
             <w:r>
               <w:t>Fundo</w:t>
             </w:r>
+            <w:proofErr w:type="spellEnd"/>
           </w:p>
         </w:tc>
       </w:tr>
@@ -1541,9 +1565,11 @@
             <w:tcW w:w="4955" w:type="dxa"/>
           </w:tcPr>
           <w:p>
+            <w:proofErr w:type="spellStart"/>
             <w:r>
               <w:t>corChaoIsoladoFundo</w:t>
             </w:r>
+            <w:proofErr w:type="spellEnd"/>
           </w:p>
         </w:tc>
       </w:tr>
@@ -1657,9 +1683,11 @@
             <w:tcW w:w="4955" w:type="dxa"/>
           </w:tcPr>
           <w:p>
+            <w:proofErr w:type="spellStart"/>
             <w:r>
               <w:t>corNucleoConverteDireitaChaoIsoladoTopo</w:t>
             </w:r>
+            <w:proofErr w:type="spellEnd"/>
           </w:p>
         </w:tc>
       </w:tr>
@@ -1773,12 +1801,14 @@
             <w:tcW w:w="4955" w:type="dxa"/>
           </w:tcPr>
           <w:p>
+            <w:proofErr w:type="spellStart"/>
             <w:r>
               <w:t>corNucleoConverteDireitaChaoIsolado</w:t>
             </w:r>
             <w:r>
               <w:t>Fundo</w:t>
             </w:r>
+            <w:proofErr w:type="spellEnd"/>
           </w:p>
         </w:tc>
       </w:tr>
@@ -1892,6 +1922,7 @@
             <w:tcW w:w="4955" w:type="dxa"/>
           </w:tcPr>
           <w:p>
+            <w:proofErr w:type="spellStart"/>
             <w:r>
               <w:t>corNucleoConverte</w:t>
             </w:r>
@@ -1901,6 +1932,7 @@
             <w:r>
               <w:t>ChaoIsoladoTopo</w:t>
             </w:r>
+            <w:proofErr w:type="spellEnd"/>
           </w:p>
         </w:tc>
       </w:tr>
@@ -2019,12 +2051,14 @@
             <w:tcW w:w="4955" w:type="dxa"/>
           </w:tcPr>
           <w:p>
+            <w:proofErr w:type="spellStart"/>
             <w:r>
               <w:t>corNucleoConverteDireitaChaoIsolad</w:t>
             </w:r>
             <w:r>
               <w:t>oFundo</w:t>
             </w:r>
+            <w:proofErr w:type="spellEnd"/>
           </w:p>
         </w:tc>
       </w:tr>
@@ -2101,9 +2135,11 @@
             <w:tcW w:w="4955" w:type="dxa"/>
           </w:tcPr>
           <w:p>
+            <w:proofErr w:type="spellStart"/>
             <w:r>
               <w:t>corPlayer</w:t>
             </w:r>
+            <w:proofErr w:type="spellEnd"/>
           </w:p>
         </w:tc>
       </w:tr>
@@ -2376,9 +2412,11 @@
             <w:tcW w:w="4955" w:type="dxa"/>
           </w:tcPr>
           <w:p>
+            <w:proofErr w:type="spellStart"/>
             <w:r>
               <w:t>corTijoloDeserto</w:t>
             </w:r>
+            <w:proofErr w:type="spellEnd"/>
           </w:p>
         </w:tc>
       </w:tr>
@@ -2492,9 +2530,11 @@
             <w:tcW w:w="4955" w:type="dxa"/>
           </w:tcPr>
           <w:p>
+            <w:proofErr w:type="spellStart"/>
             <w:r>
               <w:t>corEscadaTopo</w:t>
             </w:r>
+            <w:proofErr w:type="spellEnd"/>
           </w:p>
         </w:tc>
       </w:tr>
@@ -2608,9 +2648,11 @@
             <w:tcW w:w="4955" w:type="dxa"/>
           </w:tcPr>
           <w:p>
+            <w:proofErr w:type="spellStart"/>
             <w:r>
               <w:t>corEscada</w:t>
             </w:r>
+            <w:proofErr w:type="spellEnd"/>
           </w:p>
         </w:tc>
       </w:tr>
@@ -2724,9 +2766,11 @@
             <w:tcW w:w="4955" w:type="dxa"/>
           </w:tcPr>
           <w:p>
+            <w:proofErr w:type="spellStart"/>
             <w:r>
               <w:t>corEscadaBase</w:t>
             </w:r>
+            <w:proofErr w:type="spellEnd"/>
           </w:p>
         </w:tc>
       </w:tr>
@@ -2840,9 +2884,11 @@
             <w:tcW w:w="4955" w:type="dxa"/>
           </w:tcPr>
           <w:p>
+            <w:proofErr w:type="spellStart"/>
             <w:r>
               <w:t>corGrama</w:t>
             </w:r>
+            <w:proofErr w:type="spellEnd"/>
           </w:p>
         </w:tc>
       </w:tr>
@@ -2956,9 +3002,11 @@
             <w:tcW w:w="4955" w:type="dxa"/>
           </w:tcPr>
           <w:p>
+            <w:proofErr w:type="spellStart"/>
             <w:r>
               <w:t>corGalhoSeco</w:t>
             </w:r>
+            <w:proofErr w:type="spellEnd"/>
           </w:p>
         </w:tc>
       </w:tr>
@@ -3072,9 +3120,11 @@
             <w:tcW w:w="4955" w:type="dxa"/>
           </w:tcPr>
           <w:p>
+            <w:proofErr w:type="spellStart"/>
             <w:r>
               <w:t>corEspinhos</w:t>
             </w:r>
+            <w:proofErr w:type="spellEnd"/>
           </w:p>
         </w:tc>
       </w:tr>
@@ -3188,9 +3238,11 @@
             <w:tcW w:w="4955" w:type="dxa"/>
           </w:tcPr>
           <w:p>
+            <w:proofErr w:type="spellStart"/>
             <w:r>
               <w:t>corPlacaSave</w:t>
             </w:r>
+            <w:proofErr w:type="spellEnd"/>
           </w:p>
         </w:tc>
       </w:tr>
@@ -3304,9 +3356,11 @@
             <w:tcW w:w="4955" w:type="dxa"/>
           </w:tcPr>
           <w:p>
+            <w:proofErr w:type="spellStart"/>
             <w:r>
               <w:t>corKitHealth</w:t>
             </w:r>
+            <w:proofErr w:type="spellEnd"/>
           </w:p>
         </w:tc>
       </w:tr>
@@ -3363,8 +3417,13 @@
             <w:tcW w:w="1417" w:type="dxa"/>
           </w:tcPr>
           <w:p>
-            <w:r>
-              <w:t>Ceu/Fundo</w:t>
+            <w:proofErr w:type="spellStart"/>
+            <w:r>
+              <w:t>Ceu</w:t>
+            </w:r>
+            <w:proofErr w:type="spellEnd"/>
+            <w:r>
+              <w:t>/Fundo</w:t>
             </w:r>
           </w:p>
         </w:tc>
@@ -3383,9 +3442,11 @@
             <w:tcW w:w="4955" w:type="dxa"/>
           </w:tcPr>
           <w:p>
+            <w:proofErr w:type="spellStart"/>
             <w:r>
               <w:t>corCeu</w:t>
             </w:r>
+            <w:proofErr w:type="spellEnd"/>
           </w:p>
         </w:tc>
       </w:tr>
@@ -3442,9 +3503,11 @@
             <w:tcW w:w="1417" w:type="dxa"/>
           </w:tcPr>
           <w:p>
+            <w:proofErr w:type="spellStart"/>
             <w:r>
               <w:t>Void</w:t>
             </w:r>
+            <w:proofErr w:type="spellEnd"/>
           </w:p>
         </w:tc>
         <w:tc>
@@ -3574,9 +3637,11 @@
             <w:tcW w:w="4955" w:type="dxa"/>
           </w:tcPr>
           <w:p>
+            <w:proofErr w:type="spellStart"/>
             <w:r>
               <w:t>corTrashBag</w:t>
             </w:r>
+            <w:proofErr w:type="spellEnd"/>
           </w:p>
         </w:tc>
       </w:tr>
@@ -3690,9 +3755,11 @@
             <w:tcW w:w="4955" w:type="dxa"/>
           </w:tcPr>
           <w:p>
+            <w:proofErr w:type="spellStart"/>
             <w:r>
               <w:t>corJuncaoTopoEsquerda</w:t>
             </w:r>
+            <w:proofErr w:type="spellEnd"/>
           </w:p>
         </w:tc>
       </w:tr>
@@ -3806,9 +3873,11 @@
             <w:tcW w:w="4955" w:type="dxa"/>
           </w:tcPr>
           <w:p>
+            <w:proofErr w:type="spellStart"/>
             <w:r>
               <w:t>corJuncaoFundoEsquerda</w:t>
             </w:r>
+            <w:proofErr w:type="spellEnd"/>
           </w:p>
         </w:tc>
       </w:tr>
@@ -3922,9 +3991,11 @@
             <w:tcW w:w="4955" w:type="dxa"/>
           </w:tcPr>
           <w:p>
+            <w:proofErr w:type="spellStart"/>
             <w:r>
               <w:t>corJuncaoTopoDireita</w:t>
             </w:r>
+            <w:proofErr w:type="spellEnd"/>
           </w:p>
         </w:tc>
       </w:tr>
@@ -4038,9 +4109,11 @@
             <w:tcW w:w="4955" w:type="dxa"/>
           </w:tcPr>
           <w:p>
+            <w:proofErr w:type="spellStart"/>
             <w:r>
               <w:t>corJuncaoFundoDireita</w:t>
             </w:r>
+            <w:proofErr w:type="spellEnd"/>
           </w:p>
         </w:tc>
       </w:tr>
@@ -4386,9 +4459,11 @@
             <w:tcW w:w="4955" w:type="dxa"/>
           </w:tcPr>
           <w:p>
+            <w:proofErr w:type="spellStart"/>
             <w:r>
               <w:t>corJuncaoSimplesLateralTopoDireita</w:t>
             </w:r>
+            <w:proofErr w:type="spellEnd"/>
           </w:p>
         </w:tc>
       </w:tr>
@@ -4502,9 +4577,11 @@
             <w:tcW w:w="4955" w:type="dxa"/>
           </w:tcPr>
           <w:p>
+            <w:proofErr w:type="spellStart"/>
             <w:r>
               <w:t>corChaoIsoladoDireita</w:t>
             </w:r>
+            <w:proofErr w:type="spellEnd"/>
           </w:p>
         </w:tc>
       </w:tr>
@@ -4618,9 +4695,11 @@
             <w:tcW w:w="4955" w:type="dxa"/>
           </w:tcPr>
           <w:p>
+            <w:proofErr w:type="spellStart"/>
             <w:r>
               <w:t>corChaoIsoladoEsquerda</w:t>
             </w:r>
+            <w:proofErr w:type="spellEnd"/>
           </w:p>
         </w:tc>
       </w:tr>
@@ -4993,6 +5072,7 @@
             <w:tcW w:w="4955" w:type="dxa"/>
           </w:tcPr>
           <w:p>
+            <w:proofErr w:type="spellStart"/>
             <w:r>
               <w:t>cor</w:t>
             </w:r>
@@ -5002,6 +5082,7 @@
             <w:r>
               <w:t>Esquerdo</w:t>
             </w:r>
+            <w:proofErr w:type="spellEnd"/>
           </w:p>
         </w:tc>
       </w:tr>
@@ -5125,6 +5206,7 @@
             <w:tcW w:w="4955" w:type="dxa"/>
           </w:tcPr>
           <w:p>
+            <w:proofErr w:type="spellStart"/>
             <w:r>
               <w:t>cor</w:t>
             </w:r>
@@ -5134,6 +5216,7 @@
             <w:r>
               <w:t>Direito</w:t>
             </w:r>
+            <w:proofErr w:type="spellEnd"/>
           </w:p>
         </w:tc>
       </w:tr>
@@ -5481,9 +5564,11 @@
             <w:tcW w:w="4955" w:type="dxa"/>
           </w:tcPr>
           <w:p>
+            <w:proofErr w:type="spellStart"/>
             <w:r>
               <w:t>corJuncaoBuEsquerdaBaixo</w:t>
             </w:r>
+            <w:proofErr w:type="spellEnd"/>
           </w:p>
         </w:tc>
       </w:tr>
@@ -5607,9 +5692,11 @@
             <w:tcW w:w="4955" w:type="dxa"/>
           </w:tcPr>
           <w:p>
+            <w:proofErr w:type="spellStart"/>
             <w:r>
               <w:t>corJuncaoBuDireitaBaixo</w:t>
             </w:r>
+            <w:proofErr w:type="spellEnd"/>
           </w:p>
         </w:tc>
       </w:tr>
@@ -5733,9 +5820,11 @@
             <w:tcW w:w="4955" w:type="dxa"/>
           </w:tcPr>
           <w:p>
+            <w:proofErr w:type="spellStart"/>
             <w:r>
               <w:t>corBuSimples</w:t>
             </w:r>
+            <w:proofErr w:type="spellEnd"/>
           </w:p>
         </w:tc>
       </w:tr>
@@ -5934,9 +6023,11 @@
             <w:tcW w:w="4955" w:type="dxa"/>
           </w:tcPr>
           <w:p>
+            <w:proofErr w:type="spellStart"/>
             <w:r>
               <w:t>corChaoIsoladoMeioVertical</w:t>
             </w:r>
+            <w:proofErr w:type="spellEnd"/>
           </w:p>
         </w:tc>
       </w:tr>
@@ -6303,6 +6394,7 @@
             <w:tcW w:w="4955" w:type="dxa"/>
           </w:tcPr>
           <w:p>
+            <w:proofErr w:type="spellStart"/>
             <w:r>
               <w:t>corAmm</w:t>
             </w:r>
@@ -6312,6 +6404,95 @@
             <w:r>
               <w:t>Box</w:t>
             </w:r>
+            <w:proofErr w:type="spellEnd"/>
+          </w:p>
+        </w:tc>
+      </w:tr>
+      <w:tr>
+        <w:tc>
+          <w:tcPr>
+            <w:tcW w:w="1419" w:type="dxa"/>
+          </w:tcPr>
+          <w:p>
+            <w:pPr>
+              <w:rPr>
+                <w:noProof/>
+              </w:rPr>
+            </w:pPr>
+            <w:r>
+              <w:rPr>
+                <w:noProof/>
+              </w:rPr>
+              <w:drawing>
+                <wp:inline distT="0" distB="0" distL="0" distR="0" wp14:anchorId="7FC7004C" wp14:editId="78778699">
+                  <wp:extent cx="436880" cy="436880"/>
+                  <wp:effectExtent l="0" t="0" r="0" b="0"/>
+                  <wp:docPr id="2124910869" name="Imagem 1"/>
+                  <wp:cNvGraphicFramePr>
+                    <a:graphicFrameLocks xmlns:a="http://schemas.openxmlformats.org/drawingml/2006/main" noChangeAspect="1"/>
+                  </wp:cNvGraphicFramePr>
+                  <a:graphic xmlns:a="http://schemas.openxmlformats.org/drawingml/2006/main">
+                    <a:graphicData uri="http://schemas.openxmlformats.org/drawingml/2006/picture">
+                      <pic:pic xmlns:pic="http://schemas.openxmlformats.org/drawingml/2006/picture">
+                        <pic:nvPicPr>
+                          <pic:cNvPr id="2124910869" name=""/>
+                          <pic:cNvPicPr/>
+                        </pic:nvPicPr>
+                        <pic:blipFill>
+                          <a:blip r:embed="rId107"/>
+                          <a:stretch>
+                            <a:fillRect/>
+                          </a:stretch>
+                        </pic:blipFill>
+                        <pic:spPr>
+                          <a:xfrm>
+                            <a:off x="0" y="0"/>
+                            <a:ext cx="447479" cy="447479"/>
+                          </a:xfrm>
+                          <a:prstGeom prst="rect">
+                            <a:avLst/>
+                          </a:prstGeom>
+                        </pic:spPr>
+                      </pic:pic>
+                    </a:graphicData>
+                  </a:graphic>
+                </wp:inline>
+              </w:drawing>
+            </w:r>
+          </w:p>
+        </w:tc>
+        <w:tc>
+          <w:tcPr>
+            <w:tcW w:w="1417" w:type="dxa"/>
+          </w:tcPr>
+          <w:p>
+            <w:pPr>
+              <w:rPr>
+                <w:noProof/>
+              </w:rPr>
+            </w:pPr>
+          </w:p>
+        </w:tc>
+        <w:tc>
+          <w:tcPr>
+            <w:tcW w:w="1701" w:type="dxa"/>
+          </w:tcPr>
+          <w:p>
+            <w:r>
+              <w:t>3e7682</w:t>
+            </w:r>
+          </w:p>
+        </w:tc>
+        <w:tc>
+          <w:tcPr>
+            <w:tcW w:w="4955" w:type="dxa"/>
+          </w:tcPr>
+          <w:p>
+            <w:proofErr w:type="spellStart"/>
+            <w:r>
+              <w:t>corMountainParalax</w:t>
+            </w:r>
+            <w:proofErr w:type="spellEnd"/>
           </w:p>
         </w:tc>
       </w:tr>

</xml_diff>

<commit_message>
melhorias na fase 2
</commit_message>
<xml_diff>
--- a/src/docs/MappingTiles.docx
+++ b/src/docs/MappingTiles.docx
@@ -1,6 +1,6 @@
 
 <file path=word/document.xml><?xml version="1.0" encoding="utf-8"?>
-<w:document xmlns:wpc="http://schemas.microsoft.com/office/word/2010/wordprocessingCanvas" xmlns:cx="http://schemas.microsoft.com/office/drawing/2014/chartex" xmlns:cx1="http://schemas.microsoft.com/office/drawing/2015/9/8/chartex" xmlns:cx2="http://schemas.microsoft.com/office/drawing/2015/10/21/chartex" xmlns:cx3="http://schemas.microsoft.com/office/drawing/2016/5/9/chartex" xmlns:cx4="http://schemas.microsoft.com/office/drawing/2016/5/10/chartex" xmlns:cx5="http://schemas.microsoft.com/office/drawing/2016/5/11/chartex" xmlns:cx6="http://schemas.microsoft.com/office/drawing/2016/5/12/chartex" xmlns:cx7="http://schemas.microsoft.com/office/drawing/2016/5/13/chartex" xmlns:cx8="http://schemas.microsoft.com/office/drawing/2016/5/14/chartex" xmlns:mc="http://schemas.openxmlformats.org/markup-compatibility/2006" xmlns:aink="http://schemas.microsoft.com/office/drawing/2016/ink" xmlns:am3d="http://schemas.microsoft.com/office/drawing/2017/model3d" xmlns:o="urn:schemas-microsoft-com:office:office" xmlns:oel="http://schemas.microsoft.com/office/2019/extlst" xmlns:r="http://schemas.openxmlformats.org/officeDocument/2006/relationships" xmlns:m="http://schemas.openxmlformats.org/officeDocument/2006/math" xmlns:v="urn:schemas-microsoft-com:vml" xmlns:wp14="http://schemas.microsoft.com/office/word/2010/wordprocessingDrawing" xmlns:wp="http://schemas.openxmlformats.org/drawingml/2006/wordprocessingDrawing" xmlns:w10="urn:schemas-microsoft-com:office:word" xmlns:w="http://schemas.openxmlformats.org/wordprocessingml/2006/main" xmlns:w14="http://schemas.microsoft.com/office/word/2010/wordml" xmlns:w15="http://schemas.microsoft.com/office/word/2012/wordml" xmlns:w16cex="http://schemas.microsoft.com/office/word/2018/wordml/cex" xmlns:w16cid="http://schemas.microsoft.com/office/word/2016/wordml/cid" xmlns:w16="http://schemas.microsoft.com/office/word/2018/wordml" xmlns:w16du="http://schemas.microsoft.com/office/word/2023/wordml/word16du" xmlns:w16sdtdh="http://schemas.microsoft.com/office/word/2020/wordml/sdtdatahash" xmlns:w16se="http://schemas.microsoft.com/office/word/2015/wordml/symex" xmlns:wpg="http://schemas.microsoft.com/office/word/2010/wordprocessingGroup" xmlns:wpi="http://schemas.microsoft.com/office/word/2010/wordprocessingInk" xmlns:wne="http://schemas.microsoft.com/office/word/2006/wordml" xmlns:wps="http://schemas.microsoft.com/office/word/2010/wordprocessingShape" mc:Ignorable="w14 w15 w16se w16cid w16 w16cex w16sdtdh wp14">
+<w:document xmlns:wpc="http://schemas.microsoft.com/office/word/2010/wordprocessingCanvas" xmlns:cx="http://schemas.microsoft.com/office/drawing/2014/chartex" xmlns:cx1="http://schemas.microsoft.com/office/drawing/2015/9/8/chartex" xmlns:cx2="http://schemas.microsoft.com/office/drawing/2015/10/21/chartex" xmlns:cx3="http://schemas.microsoft.com/office/drawing/2016/5/9/chartex" xmlns:cx4="http://schemas.microsoft.com/office/drawing/2016/5/10/chartex" xmlns:cx5="http://schemas.microsoft.com/office/drawing/2016/5/11/chartex" xmlns:cx6="http://schemas.microsoft.com/office/drawing/2016/5/12/chartex" xmlns:cx7="http://schemas.microsoft.com/office/drawing/2016/5/13/chartex" xmlns:cx8="http://schemas.microsoft.com/office/drawing/2016/5/14/chartex" xmlns:mc="http://schemas.openxmlformats.org/markup-compatibility/2006" xmlns:aink="http://schemas.microsoft.com/office/drawing/2016/ink" xmlns:am3d="http://schemas.microsoft.com/office/drawing/2017/model3d" xmlns:o="urn:schemas-microsoft-com:office:office" xmlns:oel="http://schemas.microsoft.com/office/2019/extlst" xmlns:r="http://schemas.openxmlformats.org/officeDocument/2006/relationships" xmlns:m="http://schemas.openxmlformats.org/officeDocument/2006/math" xmlns:v="urn:schemas-microsoft-com:vml" xmlns:wp14="http://schemas.microsoft.com/office/word/2010/wordprocessingDrawing" xmlns:wp="http://schemas.openxmlformats.org/drawingml/2006/wordprocessingDrawing" xmlns:w10="urn:schemas-microsoft-com:office:word" xmlns:w="http://schemas.openxmlformats.org/wordprocessingml/2006/main" xmlns:w14="http://schemas.microsoft.com/office/word/2010/wordml" xmlns:w15="http://schemas.microsoft.com/office/word/2012/wordml" xmlns:w16cex="http://schemas.microsoft.com/office/word/2018/wordml/cex" xmlns:w16cid="http://schemas.microsoft.com/office/word/2016/wordml/cid" xmlns:w16="http://schemas.microsoft.com/office/word/2018/wordml" xmlns:w16sdtdh="http://schemas.microsoft.com/office/word/2020/wordml/sdtdatahash" xmlns:w16se="http://schemas.microsoft.com/office/word/2015/wordml/symex" xmlns:wpg="http://schemas.microsoft.com/office/word/2010/wordprocessingGroup" xmlns:wpi="http://schemas.microsoft.com/office/word/2010/wordprocessingInk" xmlns:wne="http://schemas.microsoft.com/office/word/2006/wordml" xmlns:wps="http://schemas.microsoft.com/office/word/2010/wordprocessingShape" mc:Ignorable="w14 w15 w16se w16cid w16 w16cex w16sdtdh wp14">
   <w:body>
     <w:p>
       <w:r>
@@ -6631,6 +6631,9 @@
           </w:tcPr>
           <w:p>
             <w:r>
+              <w:rPr>
+                <w:noProof/>
+              </w:rPr>
               <w:drawing>
                 <wp:inline distT="0" distB="0" distL="0" distR="0" wp14:anchorId="4317DF7F" wp14:editId="787523CD">
                   <wp:extent cx="436880" cy="436880"/>
@@ -6675,6 +6678,9 @@
           </w:tcPr>
           <w:p>
             <w:r>
+              <w:rPr>
+                <w:noProof/>
+              </w:rPr>
               <w:drawing>
                 <wp:inline distT="0" distB="0" distL="0" distR="0" wp14:anchorId="5C57FD65" wp14:editId="1C232C0C">
                   <wp:extent cx="203200" cy="203200"/>
@@ -6730,7 +6736,263 @@
           <w:p>
             <w:proofErr w:type="spellStart"/>
             <w:r>
-              <w:t>corJuncaoUmBloco</w:t>
+              <w:t>corJuncaoUmBlocoEsquerda</w:t>
+            </w:r>
+            <w:proofErr w:type="spellEnd"/>
+          </w:p>
+        </w:tc>
+      </w:tr>
+      <w:tr>
+        <w:tc>
+          <w:tcPr>
+            <w:tcW w:w="1419" w:type="dxa"/>
+          </w:tcPr>
+          <w:p>
+            <w:pPr>
+              <w:rPr>
+                <w:noProof/>
+              </w:rPr>
+            </w:pPr>
+            <w:r>
+              <w:rPr>
+                <w:noProof/>
+              </w:rPr>
+              <w:drawing>
+                <wp:inline distT="0" distB="0" distL="0" distR="0" wp14:anchorId="6F1D51E8" wp14:editId="601A83F9">
+                  <wp:extent cx="429296" cy="429296"/>
+                  <wp:effectExtent l="0" t="0" r="2540" b="2540"/>
+                  <wp:docPr id="1109805032" name="Imagem 1"/>
+                  <wp:cNvGraphicFramePr>
+                    <a:graphicFrameLocks xmlns:a="http://schemas.openxmlformats.org/drawingml/2006/main" noChangeAspect="1"/>
+                  </wp:cNvGraphicFramePr>
+                  <a:graphic xmlns:a="http://schemas.openxmlformats.org/drawingml/2006/main">
+                    <a:graphicData uri="http://schemas.openxmlformats.org/drawingml/2006/picture">
+                      <pic:pic xmlns:pic="http://schemas.openxmlformats.org/drawingml/2006/picture">
+                        <pic:nvPicPr>
+                          <pic:cNvPr id="1109805032" name=""/>
+                          <pic:cNvPicPr/>
+                        </pic:nvPicPr>
+                        <pic:blipFill>
+                          <a:blip r:embed="rId112"/>
+                          <a:stretch>
+                            <a:fillRect/>
+                          </a:stretch>
+                        </pic:blipFill>
+                        <pic:spPr>
+                          <a:xfrm>
+                            <a:off x="0" y="0"/>
+                            <a:ext cx="431863" cy="431863"/>
+                          </a:xfrm>
+                          <a:prstGeom prst="rect">
+                            <a:avLst/>
+                          </a:prstGeom>
+                        </pic:spPr>
+                      </pic:pic>
+                    </a:graphicData>
+                  </a:graphic>
+                </wp:inline>
+              </w:drawing>
+            </w:r>
+          </w:p>
+        </w:tc>
+        <w:tc>
+          <w:tcPr>
+            <w:tcW w:w="1417" w:type="dxa"/>
+          </w:tcPr>
+          <w:p>
+            <w:pPr>
+              <w:rPr>
+                <w:noProof/>
+              </w:rPr>
+            </w:pPr>
+            <w:r>
+              <w:rPr>
+                <w:noProof/>
+              </w:rPr>
+              <w:drawing>
+                <wp:inline distT="0" distB="0" distL="0" distR="0" wp14:anchorId="73F8635B" wp14:editId="1B0888E1">
+                  <wp:extent cx="203200" cy="203200"/>
+                  <wp:effectExtent l="0" t="0" r="0" b="0"/>
+                  <wp:docPr id="1932287484" name="Imagem 1"/>
+                  <wp:cNvGraphicFramePr>
+                    <a:graphicFrameLocks xmlns:a="http://schemas.openxmlformats.org/drawingml/2006/main" noChangeAspect="1"/>
+                  </wp:cNvGraphicFramePr>
+                  <a:graphic xmlns:a="http://schemas.openxmlformats.org/drawingml/2006/main">
+                    <a:graphicData uri="http://schemas.openxmlformats.org/drawingml/2006/picture">
+                      <pic:pic xmlns:pic="http://schemas.openxmlformats.org/drawingml/2006/picture">
+                        <pic:nvPicPr>
+                          <pic:cNvPr id="1932287484" name=""/>
+                          <pic:cNvPicPr/>
+                        </pic:nvPicPr>
+                        <pic:blipFill>
+                          <a:blip r:embed="rId113"/>
+                          <a:stretch>
+                            <a:fillRect/>
+                          </a:stretch>
+                        </pic:blipFill>
+                        <pic:spPr>
+                          <a:xfrm>
+                            <a:off x="0" y="0"/>
+                            <a:ext cx="203200" cy="203200"/>
+                          </a:xfrm>
+                          <a:prstGeom prst="rect">
+                            <a:avLst/>
+                          </a:prstGeom>
+                        </pic:spPr>
+                      </pic:pic>
+                    </a:graphicData>
+                  </a:graphic>
+                </wp:inline>
+              </w:drawing>
+            </w:r>
+          </w:p>
+        </w:tc>
+        <w:tc>
+          <w:tcPr>
+            <w:tcW w:w="1701" w:type="dxa"/>
+          </w:tcPr>
+          <w:p>
+            <w:r>
+              <w:t>72ccf2</w:t>
+            </w:r>
+          </w:p>
+        </w:tc>
+        <w:tc>
+          <w:tcPr>
+            <w:tcW w:w="4955" w:type="dxa"/>
+          </w:tcPr>
+          <w:p>
+            <w:proofErr w:type="spellStart"/>
+            <w:r>
+              <w:t>corJuncaoSimplesUmBlocoDuploDireita</w:t>
+            </w:r>
+            <w:proofErr w:type="spellEnd"/>
+          </w:p>
+        </w:tc>
+      </w:tr>
+      <w:tr>
+        <w:tc>
+          <w:tcPr>
+            <w:tcW w:w="1419" w:type="dxa"/>
+          </w:tcPr>
+          <w:p>
+            <w:pPr>
+              <w:rPr>
+                <w:noProof/>
+              </w:rPr>
+            </w:pPr>
+            <w:r>
+              <w:rPr>
+                <w:noProof/>
+              </w:rPr>
+              <w:drawing>
+                <wp:inline distT="0" distB="0" distL="0" distR="0" wp14:anchorId="3F22768E" wp14:editId="2854C3C8">
+                  <wp:extent cx="429260" cy="429260"/>
+                  <wp:effectExtent l="0" t="0" r="2540" b="2540"/>
+                  <wp:docPr id="909802076" name="Imagem 1"/>
+                  <wp:cNvGraphicFramePr>
+                    <a:graphicFrameLocks xmlns:a="http://schemas.openxmlformats.org/drawingml/2006/main" noChangeAspect="1"/>
+                  </wp:cNvGraphicFramePr>
+                  <a:graphic xmlns:a="http://schemas.openxmlformats.org/drawingml/2006/main">
+                    <a:graphicData uri="http://schemas.openxmlformats.org/drawingml/2006/picture">
+                      <pic:pic xmlns:pic="http://schemas.openxmlformats.org/drawingml/2006/picture">
+                        <pic:nvPicPr>
+                          <pic:cNvPr id="909802076" name=""/>
+                          <pic:cNvPicPr/>
+                        </pic:nvPicPr>
+                        <pic:blipFill>
+                          <a:blip r:embed="rId114"/>
+                          <a:stretch>
+                            <a:fillRect/>
+                          </a:stretch>
+                        </pic:blipFill>
+                        <pic:spPr>
+                          <a:xfrm>
+                            <a:off x="0" y="0"/>
+                            <a:ext cx="431629" cy="431629"/>
+                          </a:xfrm>
+                          <a:prstGeom prst="rect">
+                            <a:avLst/>
+                          </a:prstGeom>
+                        </pic:spPr>
+                      </pic:pic>
+                    </a:graphicData>
+                  </a:graphic>
+                </wp:inline>
+              </w:drawing>
+            </w:r>
+          </w:p>
+        </w:tc>
+        <w:tc>
+          <w:tcPr>
+            <w:tcW w:w="1417" w:type="dxa"/>
+          </w:tcPr>
+          <w:p>
+            <w:pPr>
+              <w:rPr>
+                <w:noProof/>
+              </w:rPr>
+            </w:pPr>
+            <w:r>
+              <w:rPr>
+                <w:noProof/>
+              </w:rPr>
+              <w:drawing>
+                <wp:inline distT="0" distB="0" distL="0" distR="0" wp14:anchorId="25CC7C22" wp14:editId="30C2DAAD">
+                  <wp:extent cx="203200" cy="203200"/>
+                  <wp:effectExtent l="0" t="0" r="0" b="0"/>
+                  <wp:docPr id="219500409" name="Imagem 1"/>
+                  <wp:cNvGraphicFramePr>
+                    <a:graphicFrameLocks xmlns:a="http://schemas.openxmlformats.org/drawingml/2006/main" noChangeAspect="1"/>
+                  </wp:cNvGraphicFramePr>
+                  <a:graphic xmlns:a="http://schemas.openxmlformats.org/drawingml/2006/main">
+                    <a:graphicData uri="http://schemas.openxmlformats.org/drawingml/2006/picture">
+                      <pic:pic xmlns:pic="http://schemas.openxmlformats.org/drawingml/2006/picture">
+                        <pic:nvPicPr>
+                          <pic:cNvPr id="219500409" name=""/>
+                          <pic:cNvPicPr/>
+                        </pic:nvPicPr>
+                        <pic:blipFill>
+                          <a:blip r:embed="rId115"/>
+                          <a:stretch>
+                            <a:fillRect/>
+                          </a:stretch>
+                        </pic:blipFill>
+                        <pic:spPr>
+                          <a:xfrm>
+                            <a:off x="0" y="0"/>
+                            <a:ext cx="203200" cy="203200"/>
+                          </a:xfrm>
+                          <a:prstGeom prst="rect">
+                            <a:avLst/>
+                          </a:prstGeom>
+                        </pic:spPr>
+                      </pic:pic>
+                    </a:graphicData>
+                  </a:graphic>
+                </wp:inline>
+              </w:drawing>
+            </w:r>
+          </w:p>
+        </w:tc>
+        <w:tc>
+          <w:tcPr>
+            <w:tcW w:w="1701" w:type="dxa"/>
+          </w:tcPr>
+          <w:p>
+            <w:r>
+              <w:t>f294cb</w:t>
+            </w:r>
+          </w:p>
+        </w:tc>
+        <w:tc>
+          <w:tcPr>
+            <w:tcW w:w="4955" w:type="dxa"/>
+          </w:tcPr>
+          <w:p>
+            <w:proofErr w:type="spellStart"/>
+            <w:r>
+              <w:t>corJuncaoSimplesUmBlocoDuplo</w:t>
             </w:r>
             <w:r>
               <w:t>Esquerda</w:t>

</xml_diff>